<commit_message>
Hamsa mode is added
</commit_message>
<xml_diff>
--- a/documents/Инструкция.docx
+++ b/documents/Инструкция.docx
@@ -1,6 +1,6 @@
 
 <file path=word/document.xml><?xml version="1.0" encoding="utf-8"?>
-<w:document xmlns:wpc="http://schemas.microsoft.com/office/word/2010/wordprocessingCanvas" xmlns:cx="http://schemas.microsoft.com/office/drawing/2014/chartex" xmlns:cx1="http://schemas.microsoft.com/office/drawing/2015/9/8/chartex" xmlns:cx2="http://schemas.microsoft.com/office/drawing/2015/10/21/chartex" xmlns:cx3="http://schemas.microsoft.com/office/drawing/2016/5/9/chartex" xmlns:cx4="http://schemas.microsoft.com/office/drawing/2016/5/10/chartex" xmlns:cx5="http://schemas.microsoft.com/office/drawing/2016/5/11/chartex" xmlns:cx6="http://schemas.microsoft.com/office/drawing/2016/5/12/chartex" xmlns:cx7="http://schemas.microsoft.com/office/drawing/2016/5/13/chartex" xmlns:cx8="http://schemas.microsoft.com/office/drawing/2016/5/14/chartex" xmlns:mc="http://schemas.openxmlformats.org/markup-compatibility/2006" xmlns:aink="http://schemas.microsoft.com/office/drawing/2016/ink" xmlns:am3d="http://schemas.microsoft.com/office/drawing/2017/model3d" xmlns:o="urn:schemas-microsoft-com:office:office" xmlns:r="http://schemas.openxmlformats.org/officeDocument/2006/relationships" xmlns:m="http://schemas.openxmlformats.org/officeDocument/2006/math" xmlns:v="urn:schemas-microsoft-com:vml" xmlns:wp14="http://schemas.microsoft.com/office/word/2010/wordprocessingDrawing" xmlns:wp="http://schemas.openxmlformats.org/drawingml/2006/wordprocessingDrawing" xmlns:w10="urn:schemas-microsoft-com:office:word" xmlns:w="http://schemas.openxmlformats.org/wordprocessingml/2006/main" xmlns:w14="http://schemas.microsoft.com/office/word/2010/wordml" xmlns:w15="http://schemas.microsoft.com/office/word/2012/wordml" xmlns:w16cex="http://schemas.microsoft.com/office/word/2018/wordml/cex" xmlns:w16cid="http://schemas.microsoft.com/office/word/2016/wordml/cid" xmlns:w16="http://schemas.microsoft.com/office/word/2018/wordml" xmlns:w16sdtdh="http://schemas.microsoft.com/office/word/2020/wordml/sdtdatahash" xmlns:w16se="http://schemas.microsoft.com/office/word/2015/wordml/symex" xmlns:wpg="http://schemas.microsoft.com/office/word/2010/wordprocessingGroup" xmlns:wpi="http://schemas.microsoft.com/office/word/2010/wordprocessingInk" xmlns:wne="http://schemas.microsoft.com/office/word/2006/wordml" xmlns:wps="http://schemas.microsoft.com/office/word/2010/wordprocessingShape" mc:Ignorable="w14 w15 w16se w16cid w16 w16cex w16sdtdh wp14">
+<w:document xmlns:wpc="http://schemas.microsoft.com/office/word/2010/wordprocessingCanvas" xmlns:cx="http://schemas.microsoft.com/office/drawing/2014/chartex" xmlns:cx1="http://schemas.microsoft.com/office/drawing/2015/9/8/chartex" xmlns:cx2="http://schemas.microsoft.com/office/drawing/2015/10/21/chartex" xmlns:cx3="http://schemas.microsoft.com/office/drawing/2016/5/9/chartex" xmlns:cx4="http://schemas.microsoft.com/office/drawing/2016/5/10/chartex" xmlns:cx5="http://schemas.microsoft.com/office/drawing/2016/5/11/chartex" xmlns:cx6="http://schemas.microsoft.com/office/drawing/2016/5/12/chartex" xmlns:cx7="http://schemas.microsoft.com/office/drawing/2016/5/13/chartex" xmlns:cx8="http://schemas.microsoft.com/office/drawing/2016/5/14/chartex" xmlns:mc="http://schemas.openxmlformats.org/markup-compatibility/2006" xmlns:aink="http://schemas.microsoft.com/office/drawing/2016/ink" xmlns:am3d="http://schemas.microsoft.com/office/drawing/2017/model3d" xmlns:o="urn:schemas-microsoft-com:office:office" xmlns:oel="http://schemas.microsoft.com/office/2019/extlst" xmlns:r="http://schemas.openxmlformats.org/officeDocument/2006/relationships" xmlns:m="http://schemas.openxmlformats.org/officeDocument/2006/math" xmlns:v="urn:schemas-microsoft-com:vml" xmlns:wp14="http://schemas.microsoft.com/office/word/2010/wordprocessingDrawing" xmlns:wp="http://schemas.openxmlformats.org/drawingml/2006/wordprocessingDrawing" xmlns:w10="urn:schemas-microsoft-com:office:word" xmlns:w="http://schemas.openxmlformats.org/wordprocessingml/2006/main" xmlns:w14="http://schemas.microsoft.com/office/word/2010/wordml" xmlns:w15="http://schemas.microsoft.com/office/word/2012/wordml" xmlns:w16cex="http://schemas.microsoft.com/office/word/2018/wordml/cex" xmlns:w16cid="http://schemas.microsoft.com/office/word/2016/wordml/cid" xmlns:w16="http://schemas.microsoft.com/office/word/2018/wordml" xmlns:w16sdtdh="http://schemas.microsoft.com/office/word/2020/wordml/sdtdatahash" xmlns:w16se="http://schemas.microsoft.com/office/word/2015/wordml/symex" xmlns:wpg="http://schemas.microsoft.com/office/word/2010/wordprocessingGroup" xmlns:wpi="http://schemas.microsoft.com/office/word/2010/wordprocessingInk" xmlns:wne="http://schemas.microsoft.com/office/word/2006/wordml" xmlns:wps="http://schemas.microsoft.com/office/word/2010/wordprocessingShape" mc:Ignorable="w14 w15 w16se w16cid w16 w16cex w16sdtdh wp14">
   <w:body>
     <w:bookmarkStart w:id="0" w:name="_Toc51234324" w:displacedByCustomXml="next"/>
     <w:bookmarkStart w:id="1" w:name="_Toc51138674" w:displacedByCustomXml="next"/>
@@ -86,7 +86,7 @@
               <w:sz w:val="28"/>
               <w:szCs w:val="28"/>
             </w:rPr>
-            <w:t>0</w:t>
+            <w:t>1</w:t>
           </w:r>
         </w:p>
         <w:p>
@@ -119,15 +119,18 @@
         <w:p>
           <w:pPr>
             <w:pStyle w:val="TOC1"/>
-            <w:shd w:val="clear" w:color="auto" w:fill="EDEDED" w:themeFill="accent3" w:themeFillTint="33"/>
             <w:tabs>
-              <w:tab w:val="left" w:pos="440"/>
+              <w:tab w:val="left" w:pos="480"/>
               <w:tab w:val="right" w:leader="dot" w:pos="9678"/>
             </w:tabs>
             <w:rPr>
               <w:rFonts w:eastAsiaTheme="minorEastAsia"/>
               <w:noProof/>
+              <w:kern w:val="2"/>
+              <w:sz w:val="24"/>
+              <w:szCs w:val="24"/>
               <w:lang w:eastAsia="ru-RU"/>
+              <w14:ligatures w14:val="standardContextual"/>
             </w:rPr>
           </w:pPr>
           <w:r>
@@ -148,7 +151,7 @@
             </w:rPr>
             <w:fldChar w:fldCharType="separate"/>
           </w:r>
-          <w:hyperlink w:anchor="_Toc51274721" w:history="1">
+          <w:hyperlink w:anchor="_Toc157966729" w:history="1">
             <w:r>
               <w:rPr>
                 <w:rStyle w:val="Hyperlink"/>
@@ -163,7 +166,11 @@
               <w:rPr>
                 <w:rFonts w:eastAsiaTheme="minorEastAsia"/>
                 <w:noProof/>
+                <w:kern w:val="2"/>
+                <w:sz w:val="24"/>
+                <w:szCs w:val="24"/>
                 <w:lang w:eastAsia="ru-RU"/>
+                <w14:ligatures w14:val="standardContextual"/>
               </w:rPr>
               <w:tab/>
             </w:r>
@@ -196,7 +203,7 @@
                 <w:noProof/>
                 <w:webHidden/>
               </w:rPr>
-              <w:instrText xml:space="preserve"> PAGEREF _Toc51274721 \h </w:instrText>
+              <w:instrText xml:space="preserve"> PAGEREF _Toc157966729 \h </w:instrText>
             </w:r>
             <w:r>
               <w:rPr>
@@ -230,18 +237,21 @@
         <w:p>
           <w:pPr>
             <w:pStyle w:val="TOC1"/>
-            <w:shd w:val="clear" w:color="auto" w:fill="EDEDED" w:themeFill="accent3" w:themeFillTint="33"/>
             <w:tabs>
-              <w:tab w:val="left" w:pos="440"/>
+              <w:tab w:val="left" w:pos="480"/>
               <w:tab w:val="right" w:leader="dot" w:pos="9678"/>
             </w:tabs>
             <w:rPr>
               <w:rFonts w:eastAsiaTheme="minorEastAsia"/>
               <w:noProof/>
+              <w:kern w:val="2"/>
+              <w:sz w:val="24"/>
+              <w:szCs w:val="24"/>
               <w:lang w:eastAsia="ru-RU"/>
+              <w14:ligatures w14:val="standardContextual"/>
             </w:rPr>
           </w:pPr>
-          <w:hyperlink w:anchor="_Toc51274722" w:history="1">
+          <w:hyperlink w:anchor="_Toc157966730" w:history="1">
             <w:r>
               <w:rPr>
                 <w:rStyle w:val="Hyperlink"/>
@@ -256,7 +266,11 @@
               <w:rPr>
                 <w:rFonts w:eastAsiaTheme="minorEastAsia"/>
                 <w:noProof/>
+                <w:kern w:val="2"/>
+                <w:sz w:val="24"/>
+                <w:szCs w:val="24"/>
                 <w:lang w:eastAsia="ru-RU"/>
+                <w14:ligatures w14:val="standardContextual"/>
               </w:rPr>
               <w:tab/>
             </w:r>
@@ -289,7 +303,7 @@
                 <w:noProof/>
                 <w:webHidden/>
               </w:rPr>
-              <w:instrText xml:space="preserve"> PAGEREF _Toc51274722 \h </w:instrText>
+              <w:instrText xml:space="preserve"> PAGEREF _Toc157966730 \h </w:instrText>
             </w:r>
             <w:r>
               <w:rPr>
@@ -323,18 +337,21 @@
         <w:p>
           <w:pPr>
             <w:pStyle w:val="TOC1"/>
-            <w:shd w:val="clear" w:color="auto" w:fill="EDEDED" w:themeFill="accent3" w:themeFillTint="33"/>
             <w:tabs>
-              <w:tab w:val="left" w:pos="440"/>
+              <w:tab w:val="left" w:pos="480"/>
               <w:tab w:val="right" w:leader="dot" w:pos="9678"/>
             </w:tabs>
             <w:rPr>
               <w:rFonts w:eastAsiaTheme="minorEastAsia"/>
               <w:noProof/>
+              <w:kern w:val="2"/>
+              <w:sz w:val="24"/>
+              <w:szCs w:val="24"/>
               <w:lang w:eastAsia="ru-RU"/>
+              <w14:ligatures w14:val="standardContextual"/>
             </w:rPr>
           </w:pPr>
-          <w:hyperlink w:anchor="_Toc51274723" w:history="1">
+          <w:hyperlink w:anchor="_Toc157966731" w:history="1">
             <w:r>
               <w:rPr>
                 <w:rStyle w:val="Hyperlink"/>
@@ -349,7 +366,11 @@
               <w:rPr>
                 <w:rFonts w:eastAsiaTheme="minorEastAsia"/>
                 <w:noProof/>
+                <w:kern w:val="2"/>
+                <w:sz w:val="24"/>
+                <w:szCs w:val="24"/>
                 <w:lang w:eastAsia="ru-RU"/>
+                <w14:ligatures w14:val="standardContextual"/>
               </w:rPr>
               <w:tab/>
             </w:r>
@@ -382,7 +403,7 @@
                 <w:noProof/>
                 <w:webHidden/>
               </w:rPr>
-              <w:instrText xml:space="preserve"> PAGEREF _Toc51274723 \h </w:instrText>
+              <w:instrText xml:space="preserve"> PAGEREF _Toc157966731 \h </w:instrText>
             </w:r>
             <w:r>
               <w:rPr>
@@ -416,18 +437,21 @@
         <w:p>
           <w:pPr>
             <w:pStyle w:val="TOC1"/>
-            <w:shd w:val="clear" w:color="auto" w:fill="EDEDED" w:themeFill="accent3" w:themeFillTint="33"/>
             <w:tabs>
-              <w:tab w:val="left" w:pos="440"/>
+              <w:tab w:val="left" w:pos="480"/>
               <w:tab w:val="right" w:leader="dot" w:pos="9678"/>
             </w:tabs>
             <w:rPr>
               <w:rFonts w:eastAsiaTheme="minorEastAsia"/>
               <w:noProof/>
+              <w:kern w:val="2"/>
+              <w:sz w:val="24"/>
+              <w:szCs w:val="24"/>
               <w:lang w:eastAsia="ru-RU"/>
+              <w14:ligatures w14:val="standardContextual"/>
             </w:rPr>
           </w:pPr>
-          <w:hyperlink w:anchor="_Toc51274724" w:history="1">
+          <w:hyperlink w:anchor="_Toc157966732" w:history="1">
             <w:r>
               <w:rPr>
                 <w:rStyle w:val="Hyperlink"/>
@@ -442,7 +466,11 @@
               <w:rPr>
                 <w:rFonts w:eastAsiaTheme="minorEastAsia"/>
                 <w:noProof/>
+                <w:kern w:val="2"/>
+                <w:sz w:val="24"/>
+                <w:szCs w:val="24"/>
                 <w:lang w:eastAsia="ru-RU"/>
+                <w14:ligatures w14:val="standardContextual"/>
               </w:rPr>
               <w:tab/>
             </w:r>
@@ -475,7 +503,7 @@
                 <w:noProof/>
                 <w:webHidden/>
               </w:rPr>
-              <w:instrText xml:space="preserve"> PAGEREF _Toc51274724 \h </w:instrText>
+              <w:instrText xml:space="preserve"> PAGEREF _Toc157966732 \h </w:instrText>
             </w:r>
             <w:r>
               <w:rPr>
@@ -509,18 +537,21 @@
         <w:p>
           <w:pPr>
             <w:pStyle w:val="TOC1"/>
-            <w:shd w:val="clear" w:color="auto" w:fill="EDEDED" w:themeFill="accent3" w:themeFillTint="33"/>
             <w:tabs>
-              <w:tab w:val="left" w:pos="440"/>
+              <w:tab w:val="left" w:pos="480"/>
               <w:tab w:val="right" w:leader="dot" w:pos="9678"/>
             </w:tabs>
             <w:rPr>
               <w:rFonts w:eastAsiaTheme="minorEastAsia"/>
               <w:noProof/>
+              <w:kern w:val="2"/>
+              <w:sz w:val="24"/>
+              <w:szCs w:val="24"/>
               <w:lang w:eastAsia="ru-RU"/>
+              <w14:ligatures w14:val="standardContextual"/>
             </w:rPr>
           </w:pPr>
-          <w:hyperlink w:anchor="_Toc51274725" w:history="1">
+          <w:hyperlink w:anchor="_Toc157966733" w:history="1">
             <w:r>
               <w:rPr>
                 <w:rStyle w:val="Hyperlink"/>
@@ -535,7 +566,11 @@
               <w:rPr>
                 <w:rFonts w:eastAsiaTheme="minorEastAsia"/>
                 <w:noProof/>
+                <w:kern w:val="2"/>
+                <w:sz w:val="24"/>
+                <w:szCs w:val="24"/>
                 <w:lang w:eastAsia="ru-RU"/>
+                <w14:ligatures w14:val="standardContextual"/>
               </w:rPr>
               <w:tab/>
             </w:r>
@@ -547,7 +582,7 @@
                 <w:bCs/>
                 <w:noProof/>
               </w:rPr>
-              <w:t>РЕЖИМ ЭНЕРГОСБЕРЕЖЕНИЯ</w:t>
+              <w:t>ОТКЛЮЧЕНИЕ ПИТАНИЯ</w:t>
             </w:r>
             <w:r>
               <w:rPr>
@@ -568,7 +603,7 @@
                 <w:noProof/>
                 <w:webHidden/>
               </w:rPr>
-              <w:instrText xml:space="preserve"> PAGEREF _Toc51274725 \h </w:instrText>
+              <w:instrText xml:space="preserve"> PAGEREF _Toc157966733 \h </w:instrText>
             </w:r>
             <w:r>
               <w:rPr>
@@ -602,18 +637,21 @@
         <w:p>
           <w:pPr>
             <w:pStyle w:val="TOC1"/>
-            <w:shd w:val="clear" w:color="auto" w:fill="EDEDED" w:themeFill="accent3" w:themeFillTint="33"/>
             <w:tabs>
-              <w:tab w:val="left" w:pos="440"/>
+              <w:tab w:val="left" w:pos="480"/>
               <w:tab w:val="right" w:leader="dot" w:pos="9678"/>
             </w:tabs>
             <w:rPr>
               <w:rFonts w:eastAsiaTheme="minorEastAsia"/>
               <w:noProof/>
+              <w:kern w:val="2"/>
+              <w:sz w:val="24"/>
+              <w:szCs w:val="24"/>
               <w:lang w:eastAsia="ru-RU"/>
+              <w14:ligatures w14:val="standardContextual"/>
             </w:rPr>
           </w:pPr>
-          <w:hyperlink w:anchor="_Toc51274726" w:history="1">
+          <w:hyperlink w:anchor="_Toc157966734" w:history="1">
             <w:r>
               <w:rPr>
                 <w:rStyle w:val="Hyperlink"/>
@@ -628,7 +666,11 @@
               <w:rPr>
                 <w:rFonts w:eastAsiaTheme="minorEastAsia"/>
                 <w:noProof/>
+                <w:kern w:val="2"/>
+                <w:sz w:val="24"/>
+                <w:szCs w:val="24"/>
                 <w:lang w:eastAsia="ru-RU"/>
+                <w14:ligatures w14:val="standardContextual"/>
               </w:rPr>
               <w:tab/>
             </w:r>
@@ -640,7 +682,7 @@
                 <w:bCs/>
                 <w:noProof/>
               </w:rPr>
-              <w:t>ОТКЛЮЧЕНИЕ ПИТАНИЯ</w:t>
+              <w:t>ПАРАЛЛЕЛЬНОЕ ПОДКЛЮЧЕНИЕ ДВУХ СИСТЕМ</w:t>
             </w:r>
             <w:r>
               <w:rPr>
@@ -661,7 +703,7 @@
                 <w:noProof/>
                 <w:webHidden/>
               </w:rPr>
-              <w:instrText xml:space="preserve"> PAGEREF _Toc51274726 \h </w:instrText>
+              <w:instrText xml:space="preserve"> PAGEREF _Toc157966734 \h </w:instrText>
             </w:r>
             <w:r>
               <w:rPr>
@@ -695,18 +737,21 @@
         <w:p>
           <w:pPr>
             <w:pStyle w:val="TOC1"/>
-            <w:shd w:val="clear" w:color="auto" w:fill="EDEDED" w:themeFill="accent3" w:themeFillTint="33"/>
             <w:tabs>
-              <w:tab w:val="left" w:pos="440"/>
+              <w:tab w:val="left" w:pos="480"/>
               <w:tab w:val="right" w:leader="dot" w:pos="9678"/>
             </w:tabs>
             <w:rPr>
               <w:rFonts w:eastAsiaTheme="minorEastAsia"/>
               <w:noProof/>
+              <w:kern w:val="2"/>
+              <w:sz w:val="24"/>
+              <w:szCs w:val="24"/>
               <w:lang w:eastAsia="ru-RU"/>
+              <w14:ligatures w14:val="standardContextual"/>
             </w:rPr>
           </w:pPr>
-          <w:hyperlink w:anchor="_Toc51274727" w:history="1">
+          <w:hyperlink w:anchor="_Toc157966735" w:history="1">
             <w:r>
               <w:rPr>
                 <w:rStyle w:val="Hyperlink"/>
@@ -721,7 +766,11 @@
               <w:rPr>
                 <w:rFonts w:eastAsiaTheme="minorEastAsia"/>
                 <w:noProof/>
+                <w:kern w:val="2"/>
+                <w:sz w:val="24"/>
+                <w:szCs w:val="24"/>
                 <w:lang w:eastAsia="ru-RU"/>
+                <w14:ligatures w14:val="standardContextual"/>
               </w:rPr>
               <w:tab/>
             </w:r>
@@ -754,7 +803,7 @@
                 <w:noProof/>
                 <w:webHidden/>
               </w:rPr>
-              <w:instrText xml:space="preserve"> PAGEREF _Toc51274727 \h </w:instrText>
+              <w:instrText xml:space="preserve"> PAGEREF _Toc157966735 \h </w:instrText>
             </w:r>
             <w:r>
               <w:rPr>
@@ -817,7 +866,7 @@
           <w:szCs w:val="24"/>
         </w:rPr>
       </w:pPr>
-      <w:bookmarkStart w:id="2" w:name="_Toc51274721"/>
+      <w:bookmarkStart w:id="2" w:name="_Toc157966729"/>
       <w:r>
         <w:rPr>
           <w:rFonts w:cstheme="majorHAnsi"/>
@@ -1172,7 +1221,6 @@
                 <w:rFonts w:asciiTheme="majorHAnsi" w:eastAsiaTheme="majorEastAsia" w:hAnsiTheme="majorHAnsi" w:cstheme="majorHAnsi"/>
                 <w:sz w:val="20"/>
                 <w:szCs w:val="20"/>
-                <w:lang w:val="en-US"/>
               </w:rPr>
             </w:pPr>
             <w:r>
@@ -1183,6 +1231,23 @@
                 <w:lang w:val="en-US"/>
               </w:rPr>
               <w:t>Кнопка</w:t>
+            </w:r>
+            <w:r>
+              <w:rPr>
+                <w:rFonts w:asciiTheme="majorHAnsi" w:eastAsiaTheme="majorEastAsia" w:hAnsiTheme="majorHAnsi" w:cstheme="majorHAnsi"/>
+                <w:sz w:val="20"/>
+                <w:szCs w:val="20"/>
+                <w:lang w:val="en-US"/>
+              </w:rPr>
+              <w:t xml:space="preserve"> </w:t>
+            </w:r>
+            <w:r>
+              <w:rPr>
+                <w:rFonts w:asciiTheme="majorHAnsi" w:eastAsiaTheme="majorEastAsia" w:hAnsiTheme="majorHAnsi" w:cstheme="majorHAnsi"/>
+                <w:sz w:val="20"/>
+                <w:szCs w:val="20"/>
+              </w:rPr>
+              <w:t>игрока</w:t>
             </w:r>
           </w:p>
         </w:tc>
@@ -1351,7 +1416,16 @@
                 <w:sz w:val="20"/>
                 <w:szCs w:val="20"/>
               </w:rPr>
-              <w:t xml:space="preserve">питания ( </w:t>
+              <w:t xml:space="preserve">питания </w:t>
+            </w:r>
+            <w:proofErr w:type="gramStart"/>
+            <w:r>
+              <w:rPr>
+                <w:rFonts w:asciiTheme="majorHAnsi" w:eastAsiaTheme="majorEastAsia" w:hAnsiTheme="majorHAnsi" w:cstheme="majorHAnsi"/>
+                <w:sz w:val="20"/>
+                <w:szCs w:val="20"/>
+              </w:rPr>
+              <w:t xml:space="preserve">( </w:t>
             </w:r>
             <w:r>
               <w:rPr>
@@ -1362,6 +1436,7 @@
               </w:rPr>
               <w:t>micro</w:t>
             </w:r>
+            <w:proofErr w:type="gramEnd"/>
             <w:r>
               <w:rPr>
                 <w:rFonts w:asciiTheme="majorHAnsi" w:eastAsiaTheme="majorEastAsia" w:hAnsiTheme="majorHAnsi" w:cstheme="majorHAnsi"/>
@@ -1752,248 +1827,6 @@
           </w:p>
         </w:tc>
       </w:tr>
-      <w:tr>
-        <w:trPr>
-          <w:trHeight w:val="340"/>
-        </w:trPr>
-        <w:tc>
-          <w:tcPr>
-            <w:tcW w:w="4957" w:type="dxa"/>
-            <w:vAlign w:val="center"/>
-          </w:tcPr>
-          <w:p>
-            <w:pPr>
-              <w:spacing w:line="240" w:lineRule="exact"/>
-              <w:contextualSpacing/>
-              <w:rPr>
-                <w:rFonts w:asciiTheme="majorHAnsi" w:eastAsiaTheme="majorEastAsia" w:hAnsiTheme="majorHAnsi" w:cstheme="majorHAnsi"/>
-                <w:i/>
-                <w:iCs/>
-                <w:sz w:val="20"/>
-                <w:szCs w:val="20"/>
-              </w:rPr>
-            </w:pPr>
-            <w:r>
-              <w:rPr>
-                <w:rFonts w:asciiTheme="majorHAnsi" w:eastAsiaTheme="majorEastAsia" w:hAnsiTheme="majorHAnsi" w:cstheme="majorHAnsi"/>
-                <w:i/>
-                <w:iCs/>
-                <w:sz w:val="20"/>
-                <w:szCs w:val="20"/>
-              </w:rPr>
-              <w:t xml:space="preserve">Портативная колонка+ </w:t>
-            </w:r>
-            <w:r>
-              <w:rPr>
-                <w:rFonts w:asciiTheme="majorHAnsi" w:eastAsiaTheme="majorEastAsia" w:hAnsiTheme="majorHAnsi" w:cstheme="majorHAnsi"/>
-                <w:i/>
-                <w:iCs/>
-                <w:sz w:val="20"/>
-                <w:szCs w:val="20"/>
-              </w:rPr>
-              <w:t>портативное зарядное устройство (</w:t>
-            </w:r>
-            <w:r>
-              <w:rPr>
-                <w:rFonts w:asciiTheme="majorHAnsi" w:eastAsiaTheme="majorEastAsia" w:hAnsiTheme="majorHAnsi" w:cstheme="majorHAnsi"/>
-                <w:i/>
-                <w:iCs/>
-                <w:sz w:val="20"/>
-                <w:szCs w:val="20"/>
-                <w:lang w:val="en-US"/>
-              </w:rPr>
-              <w:t>Power</w:t>
-            </w:r>
-            <w:r>
-              <w:rPr>
-                <w:rFonts w:asciiTheme="majorHAnsi" w:eastAsiaTheme="majorEastAsia" w:hAnsiTheme="majorHAnsi" w:cstheme="majorHAnsi"/>
-                <w:i/>
-                <w:iCs/>
-                <w:sz w:val="20"/>
-                <w:szCs w:val="20"/>
-              </w:rPr>
-              <w:t xml:space="preserve"> </w:t>
-            </w:r>
-            <w:r>
-              <w:rPr>
-                <w:rFonts w:asciiTheme="majorHAnsi" w:eastAsiaTheme="majorEastAsia" w:hAnsiTheme="majorHAnsi" w:cstheme="majorHAnsi"/>
-                <w:i/>
-                <w:iCs/>
-                <w:sz w:val="20"/>
-                <w:szCs w:val="20"/>
-                <w:lang w:val="en-US"/>
-              </w:rPr>
-              <w:t>b</w:t>
-            </w:r>
-            <w:r>
-              <w:rPr>
-                <w:rFonts w:asciiTheme="majorHAnsi" w:eastAsiaTheme="majorEastAsia" w:hAnsiTheme="majorHAnsi" w:cstheme="majorHAnsi"/>
-                <w:i/>
-                <w:iCs/>
-                <w:sz w:val="20"/>
-                <w:szCs w:val="20"/>
-                <w:lang w:val="en-US"/>
-              </w:rPr>
-              <w:t>ank</w:t>
-            </w:r>
-            <w:r>
-              <w:rPr>
-                <w:rFonts w:asciiTheme="majorHAnsi" w:eastAsiaTheme="majorEastAsia" w:hAnsiTheme="majorHAnsi" w:cstheme="majorHAnsi"/>
-                <w:i/>
-                <w:iCs/>
-                <w:sz w:val="20"/>
-                <w:szCs w:val="20"/>
-              </w:rPr>
-              <w:t>)</w:t>
-            </w:r>
-          </w:p>
-        </w:tc>
-        <w:tc>
-          <w:tcPr>
-            <w:tcW w:w="1134" w:type="dxa"/>
-            <w:vAlign w:val="center"/>
-          </w:tcPr>
-          <w:p>
-            <w:pPr>
-              <w:spacing w:line="240" w:lineRule="exact"/>
-              <w:contextualSpacing/>
-              <w:jc w:val="center"/>
-              <w:rPr>
-                <w:rFonts w:asciiTheme="majorHAnsi" w:eastAsiaTheme="majorEastAsia" w:hAnsiTheme="majorHAnsi" w:cstheme="majorHAnsi"/>
-                <w:i/>
-                <w:iCs/>
-                <w:sz w:val="20"/>
-                <w:szCs w:val="20"/>
-              </w:rPr>
-            </w:pPr>
-            <w:r>
-              <w:rPr>
-                <w:rFonts w:asciiTheme="majorHAnsi" w:eastAsiaTheme="majorEastAsia" w:hAnsiTheme="majorHAnsi" w:cstheme="majorHAnsi"/>
-                <w:i/>
-                <w:iCs/>
-                <w:sz w:val="20"/>
-                <w:szCs w:val="20"/>
-                <w:lang w:val="en-US"/>
-              </w:rPr>
-              <w:t>1</w:t>
-            </w:r>
-          </w:p>
-        </w:tc>
-        <w:tc>
-          <w:tcPr>
-            <w:tcW w:w="3374" w:type="dxa"/>
-            <w:vAlign w:val="center"/>
-          </w:tcPr>
-          <w:p>
-            <w:pPr>
-              <w:spacing w:line="240" w:lineRule="exact"/>
-              <w:contextualSpacing/>
-              <w:rPr>
-                <w:rFonts w:asciiTheme="majorHAnsi" w:eastAsiaTheme="majorEastAsia" w:hAnsiTheme="majorHAnsi" w:cstheme="majorHAnsi"/>
-                <w:i/>
-                <w:iCs/>
-                <w:sz w:val="20"/>
-                <w:szCs w:val="20"/>
-              </w:rPr>
-            </w:pPr>
-          </w:p>
-        </w:tc>
-      </w:tr>
-      <w:tr>
-        <w:trPr>
-          <w:trHeight w:val="340"/>
-        </w:trPr>
-        <w:tc>
-          <w:tcPr>
-            <w:tcW w:w="4957" w:type="dxa"/>
-            <w:vAlign w:val="center"/>
-          </w:tcPr>
-          <w:p>
-            <w:pPr>
-              <w:spacing w:line="240" w:lineRule="exact"/>
-              <w:contextualSpacing/>
-              <w:rPr>
-                <w:rFonts w:asciiTheme="majorHAnsi" w:eastAsiaTheme="majorEastAsia" w:hAnsiTheme="majorHAnsi" w:cstheme="majorHAnsi"/>
-                <w:i/>
-                <w:iCs/>
-                <w:sz w:val="20"/>
-                <w:szCs w:val="20"/>
-                <w:lang w:val="en-US"/>
-              </w:rPr>
-            </w:pPr>
-            <w:r>
-              <w:rPr>
-                <w:rFonts w:asciiTheme="majorHAnsi" w:eastAsiaTheme="majorEastAsia" w:hAnsiTheme="majorHAnsi" w:cstheme="majorHAnsi"/>
-                <w:i/>
-                <w:iCs/>
-                <w:sz w:val="20"/>
-                <w:szCs w:val="20"/>
-              </w:rPr>
-              <w:t>Аудиокабель</w:t>
-            </w:r>
-            <w:r>
-              <w:rPr>
-                <w:rFonts w:asciiTheme="majorHAnsi" w:eastAsiaTheme="majorEastAsia" w:hAnsiTheme="majorHAnsi" w:cstheme="majorHAnsi"/>
-                <w:i/>
-                <w:iCs/>
-                <w:sz w:val="20"/>
-                <w:szCs w:val="20"/>
-                <w:lang w:val="en-US"/>
-              </w:rPr>
-              <w:t xml:space="preserve"> AUX</w:t>
-            </w:r>
-          </w:p>
-        </w:tc>
-        <w:tc>
-          <w:tcPr>
-            <w:tcW w:w="1134" w:type="dxa"/>
-            <w:vAlign w:val="center"/>
-          </w:tcPr>
-          <w:p>
-            <w:pPr>
-              <w:spacing w:line="240" w:lineRule="exact"/>
-              <w:contextualSpacing/>
-              <w:jc w:val="center"/>
-              <w:rPr>
-                <w:rFonts w:asciiTheme="majorHAnsi" w:eastAsiaTheme="majorEastAsia" w:hAnsiTheme="majorHAnsi" w:cstheme="majorHAnsi"/>
-                <w:i/>
-                <w:iCs/>
-                <w:sz w:val="20"/>
-                <w:szCs w:val="20"/>
-              </w:rPr>
-            </w:pPr>
-            <w:r>
-              <w:rPr>
-                <w:rFonts w:asciiTheme="majorHAnsi" w:eastAsiaTheme="majorEastAsia" w:hAnsiTheme="majorHAnsi" w:cstheme="majorHAnsi"/>
-                <w:i/>
-                <w:iCs/>
-                <w:sz w:val="20"/>
-                <w:szCs w:val="20"/>
-              </w:rPr>
-              <w:t>1</w:t>
-            </w:r>
-          </w:p>
-        </w:tc>
-        <w:tc>
-          <w:tcPr>
-            <w:tcW w:w="3374" w:type="dxa"/>
-            <w:vAlign w:val="center"/>
-          </w:tcPr>
-          <w:p>
-            <w:pPr>
-              <w:spacing w:line="240" w:lineRule="exact"/>
-              <w:contextualSpacing/>
-              <w:rPr>
-                <w:rFonts w:asciiTheme="majorHAnsi" w:eastAsiaTheme="majorEastAsia" w:hAnsiTheme="majorHAnsi" w:cstheme="majorHAnsi"/>
-                <w:i/>
-                <w:iCs/>
-                <w:sz w:val="20"/>
-                <w:szCs w:val="20"/>
-              </w:rPr>
-            </w:pPr>
-          </w:p>
-        </w:tc>
-      </w:tr>
     </w:tbl>
     <w:p>
       <w:pPr>
@@ -2013,7 +1846,7 @@
       </w:pPr>
       <w:bookmarkStart w:id="3" w:name="_Toc51138675"/>
       <w:bookmarkStart w:id="4" w:name="_Toc51234325"/>
-      <w:bookmarkStart w:id="5" w:name="_Toc51274722"/>
+      <w:bookmarkStart w:id="5" w:name="_Toc157966730"/>
       <w:r>
         <w:rPr>
           <w:rFonts w:cstheme="majorHAnsi"/>
@@ -2172,7 +2005,6 @@
         <w:rPr>
           <w:rFonts w:asciiTheme="majorHAnsi" w:eastAsiaTheme="majorEastAsia" w:hAnsiTheme="majorHAnsi" w:cstheme="majorHAnsi"/>
         </w:rPr>
-        <w:lastRenderedPageBreak/>
         <w:t>После подачи питания</w:t>
       </w:r>
       <w:r>
@@ -2191,7 +2023,21 @@
         <w:rPr>
           <w:rFonts w:asciiTheme="majorHAnsi" w:eastAsiaTheme="majorEastAsia" w:hAnsiTheme="majorHAnsi" w:cstheme="majorHAnsi"/>
         </w:rPr>
-        <w:t xml:space="preserve"> 1-2 секунд. Система автоматически загрузится в режим по умолчанию – этот режим описан в пункте </w:t>
+        <w:t xml:space="preserve"> </w:t>
+      </w:r>
+      <w:proofErr w:type="gramStart"/>
+      <w:r>
+        <w:rPr>
+          <w:rFonts w:asciiTheme="majorHAnsi" w:eastAsiaTheme="majorEastAsia" w:hAnsiTheme="majorHAnsi" w:cstheme="majorHAnsi"/>
+        </w:rPr>
+        <w:t>1-2</w:t>
+      </w:r>
+      <w:proofErr w:type="gramEnd"/>
+      <w:r>
+        <w:rPr>
+          <w:rFonts w:asciiTheme="majorHAnsi" w:eastAsiaTheme="majorEastAsia" w:hAnsiTheme="majorHAnsi" w:cstheme="majorHAnsi"/>
+        </w:rPr>
+        <w:t xml:space="preserve"> секунд. Система автоматически загрузится в режим по умолчанию – этот режим описан в пункте </w:t>
       </w:r>
       <w:hyperlink w:anchor="_1_–_режим" w:history="1">
         <w:r>
@@ -2220,6 +2066,7 @@
         <w:rPr>
           <w:rFonts w:asciiTheme="majorHAnsi" w:eastAsiaTheme="majorEastAsia" w:hAnsiTheme="majorHAnsi" w:cstheme="majorHAnsi"/>
         </w:rPr>
+        <w:lastRenderedPageBreak/>
         <w:t>Для загрузки системы в друг</w:t>
       </w:r>
       <w:r>
@@ -2269,7 +2116,21 @@
         <w:rPr>
           <w:rFonts w:asciiTheme="majorHAnsi" w:eastAsiaTheme="majorEastAsia" w:hAnsiTheme="majorHAnsi" w:cstheme="majorHAnsi"/>
         </w:rPr>
-        <w:t xml:space="preserve">. Через 1-2 секунды на дисплее </w:t>
+        <w:t xml:space="preserve">. Через </w:t>
+      </w:r>
+      <w:proofErr w:type="gramStart"/>
+      <w:r>
+        <w:rPr>
+          <w:rFonts w:asciiTheme="majorHAnsi" w:eastAsiaTheme="majorEastAsia" w:hAnsiTheme="majorHAnsi" w:cstheme="majorHAnsi"/>
+        </w:rPr>
+        <w:t>1-2</w:t>
+      </w:r>
+      <w:proofErr w:type="gramEnd"/>
+      <w:r>
+        <w:rPr>
+          <w:rFonts w:asciiTheme="majorHAnsi" w:eastAsiaTheme="majorEastAsia" w:hAnsiTheme="majorHAnsi" w:cstheme="majorHAnsi"/>
+        </w:rPr>
+        <w:t xml:space="preserve"> секунды на дисплее </w:t>
       </w:r>
       <w:r>
         <w:rPr>
@@ -2344,11 +2205,19 @@
           <w:rFonts w:asciiTheme="majorHAnsi" w:eastAsiaTheme="majorEastAsia" w:hAnsiTheme="majorHAnsi" w:cstheme="majorHAnsi"/>
         </w:rPr>
       </w:pPr>
-      <w:r>
-        <w:rPr>
-          <w:rFonts w:asciiTheme="majorHAnsi" w:eastAsiaTheme="majorEastAsia" w:hAnsiTheme="majorHAnsi" w:cstheme="majorHAnsi"/>
-        </w:rPr>
-        <w:t>Для перезагрузки системы в другой режим, необходимо обесточить устройство (отключить питание) и повторить действи</w:t>
+      <w:proofErr w:type="gramStart"/>
+      <w:r>
+        <w:rPr>
+          <w:rFonts w:asciiTheme="majorHAnsi" w:eastAsiaTheme="majorEastAsia" w:hAnsiTheme="majorHAnsi" w:cstheme="majorHAnsi"/>
+        </w:rPr>
+        <w:t>Для перезагрузки системы в другой режим,</w:t>
+      </w:r>
+      <w:proofErr w:type="gramEnd"/>
+      <w:r>
+        <w:rPr>
+          <w:rFonts w:asciiTheme="majorHAnsi" w:eastAsiaTheme="majorEastAsia" w:hAnsiTheme="majorHAnsi" w:cstheme="majorHAnsi"/>
+        </w:rPr>
+        <w:t xml:space="preserve"> необходимо обесточить устройство (отключить питание) и повторить действи</w:t>
       </w:r>
       <w:r>
         <w:rPr>
@@ -2393,7 +2262,7 @@
       </w:pPr>
       <w:bookmarkStart w:id="6" w:name="_Toc51138676"/>
       <w:bookmarkStart w:id="7" w:name="_Toc51234326"/>
-      <w:bookmarkStart w:id="8" w:name="_Toc51274723"/>
+      <w:bookmarkStart w:id="8" w:name="_Toc157966731"/>
       <w:r>
         <w:rPr>
           <w:rFonts w:cstheme="majorHAnsi"/>
@@ -2476,7 +2345,7 @@
       </w:pPr>
       <w:bookmarkStart w:id="9" w:name="_Toc51138677"/>
       <w:bookmarkStart w:id="10" w:name="_Toc51234327"/>
-      <w:bookmarkStart w:id="11" w:name="_Toc51274724"/>
+      <w:bookmarkStart w:id="11" w:name="_Toc157966732"/>
       <w:r>
         <w:rPr>
           <w:rFonts w:cstheme="majorHAnsi"/>
@@ -2510,6 +2379,7 @@
         </w:rPr>
         <w:t xml:space="preserve">Аудиокабель с разъемом Mini Jack (3.5мм) подключается в соответствующий разъем, </w:t>
       </w:r>
+      <w:proofErr w:type="gramStart"/>
       <w:r>
         <w:rPr>
           <w:rFonts w:asciiTheme="majorHAnsi" w:eastAsiaTheme="majorEastAsia" w:hAnsiTheme="majorHAnsi" w:cstheme="majorHAnsi"/>
@@ -2528,6 +2398,7 @@
         </w:rPr>
         <w:t>ом</w:t>
       </w:r>
+      <w:proofErr w:type="gramEnd"/>
       <w:r>
         <w:rPr>
           <w:rFonts w:asciiTheme="majorHAnsi" w:eastAsiaTheme="majorEastAsia" w:hAnsiTheme="majorHAnsi" w:cstheme="majorHAnsi"/>
@@ -2587,7 +2458,19 @@
         <w:rPr>
           <w:rFonts w:asciiTheme="majorHAnsi" w:eastAsiaTheme="majorEastAsia" w:hAnsiTheme="majorHAnsi" w:cstheme="majorHAnsi"/>
         </w:rPr>
-        <w:t xml:space="preserve"> к комплекту) необходимо включить колонку, подключить питание к системе (система должна включиться) и только после этого подключить аудиокабель. В ином случае система может не включиться. </w:t>
+        <w:t xml:space="preserve"> к комплекту) необходимо включить колонку, подключить питание к системе (система должна включиться) и только после этого подключить аудиокабель. В ином случае </w:t>
+      </w:r>
+      <w:r>
+        <w:rPr>
+          <w:rFonts w:asciiTheme="majorHAnsi" w:eastAsiaTheme="majorEastAsia" w:hAnsiTheme="majorHAnsi" w:cstheme="majorHAnsi"/>
+        </w:rPr>
+        <w:t>устройство</w:t>
+      </w:r>
+      <w:r>
+        <w:rPr>
+          <w:rFonts w:asciiTheme="majorHAnsi" w:eastAsiaTheme="majorEastAsia" w:hAnsiTheme="majorHAnsi" w:cstheme="majorHAnsi"/>
+        </w:rPr>
+        <w:t xml:space="preserve"> может не включиться. </w:t>
       </w:r>
     </w:p>
     <w:p>
@@ -2606,7 +2489,7 @@
           <w:szCs w:val="24"/>
         </w:rPr>
       </w:pPr>
-      <w:bookmarkStart w:id="12" w:name="_Toc51274726"/>
+      <w:bookmarkStart w:id="12" w:name="_Toc157966733"/>
       <w:r>
         <w:rPr>
           <w:rFonts w:cstheme="majorHAnsi"/>
@@ -2636,7 +2519,25 @@
         <w:rPr>
           <w:rFonts w:asciiTheme="majorHAnsi" w:eastAsiaTheme="majorEastAsia" w:hAnsiTheme="majorHAnsi" w:cstheme="majorHAnsi"/>
         </w:rPr>
-        <w:t xml:space="preserve">Тут все просто, необходимо только вытянуть кабель </w:t>
+        <w:t>Н</w:t>
+      </w:r>
+      <w:r>
+        <w:rPr>
+          <w:rFonts w:asciiTheme="majorHAnsi" w:eastAsiaTheme="majorEastAsia" w:hAnsiTheme="majorHAnsi" w:cstheme="majorHAnsi"/>
+        </w:rPr>
+        <w:t xml:space="preserve">еобходимо только </w:t>
+      </w:r>
+      <w:r>
+        <w:rPr>
+          <w:rFonts w:asciiTheme="majorHAnsi" w:eastAsiaTheme="majorEastAsia" w:hAnsiTheme="majorHAnsi" w:cstheme="majorHAnsi"/>
+        </w:rPr>
+        <w:t>отсоединить</w:t>
+      </w:r>
+      <w:r>
+        <w:rPr>
+          <w:rFonts w:asciiTheme="majorHAnsi" w:eastAsiaTheme="majorEastAsia" w:hAnsiTheme="majorHAnsi" w:cstheme="majorHAnsi"/>
+        </w:rPr>
+        <w:t xml:space="preserve"> кабель </w:t>
       </w:r>
       <w:r>
         <w:rPr>
@@ -2701,6 +2602,7 @@
           <w:szCs w:val="24"/>
         </w:rPr>
       </w:pPr>
+      <w:bookmarkStart w:id="13" w:name="_Toc157966734"/>
       <w:r>
         <w:rPr>
           <w:rFonts w:cstheme="majorHAnsi"/>
@@ -2712,6 +2614,7 @@
         </w:rPr>
         <w:t>ПАРАЛЛЕЛЬНОЕ ПОДКЛЮЧЕНИЕ ДВУХ СИСТЕМ</w:t>
       </w:r>
+      <w:bookmarkEnd w:id="13"/>
     </w:p>
     <w:p>
       <w:pPr>
@@ -2768,7 +2671,33 @@
         <w:rPr>
           <w:rFonts w:asciiTheme="majorHAnsi" w:eastAsiaTheme="majorEastAsia" w:hAnsiTheme="majorHAnsi" w:cstheme="majorHAnsi"/>
         </w:rPr>
-        <w:t>). Это стандартный кабель для подключения компьютера к интернету. Важно, чтобы</w:t>
+        <w:t>)</w:t>
+      </w:r>
+      <w:r>
+        <w:rPr>
+          <w:rFonts w:asciiTheme="majorHAnsi" w:eastAsiaTheme="majorEastAsia" w:hAnsiTheme="majorHAnsi" w:cstheme="majorHAnsi"/>
+        </w:rPr>
+        <w:t xml:space="preserve"> </w:t>
+      </w:r>
+      <w:proofErr w:type="gramStart"/>
+      <w:r>
+        <w:rPr>
+          <w:rFonts w:asciiTheme="majorHAnsi" w:eastAsiaTheme="majorEastAsia" w:hAnsiTheme="majorHAnsi" w:cstheme="majorHAnsi"/>
+        </w:rPr>
+        <w:t>( не</w:t>
+      </w:r>
+      <w:proofErr w:type="gramEnd"/>
+      <w:r>
+        <w:rPr>
+          <w:rFonts w:asciiTheme="majorHAnsi" w:eastAsiaTheme="majorEastAsia" w:hAnsiTheme="majorHAnsi" w:cstheme="majorHAnsi"/>
+        </w:rPr>
+        <w:t xml:space="preserve"> входит в стандартный комплект)</w:t>
+      </w:r>
+      <w:r>
+        <w:rPr>
+          <w:rFonts w:asciiTheme="majorHAnsi" w:eastAsiaTheme="majorEastAsia" w:hAnsiTheme="majorHAnsi" w:cstheme="majorHAnsi"/>
+        </w:rPr>
+        <w:t>. Это стандартный кабель для подключения компьютера к интернету. Важно, чтобы</w:t>
       </w:r>
       <w:r>
         <w:rPr>
@@ -2792,7 +2721,19 @@
         <w:rPr>
           <w:rFonts w:asciiTheme="majorHAnsi" w:eastAsiaTheme="majorEastAsia" w:hAnsiTheme="majorHAnsi" w:cstheme="majorHAnsi"/>
         </w:rPr>
-        <w:t>контактов на каждом конце кабеля совпадали. Для подключения пульта ведущего к подключенным двум системам необходим разветвитель с дублированием контактов. Кабель и разветвитель входит в комплектацию по запросу.</w:t>
+        <w:t xml:space="preserve">контактов на каждом конце кабеля совпадали. Для подключения пульта ведущего к подключенным двум системам необходим разветвитель с дублированием контактов. Кабель и разветвитель входит в комплектацию по </w:t>
+      </w:r>
+      <w:r>
+        <w:rPr>
+          <w:rFonts w:asciiTheme="majorHAnsi" w:eastAsiaTheme="majorEastAsia" w:hAnsiTheme="majorHAnsi" w:cstheme="majorHAnsi"/>
+        </w:rPr>
+        <w:t xml:space="preserve">отдельному </w:t>
+      </w:r>
+      <w:r>
+        <w:rPr>
+          <w:rFonts w:asciiTheme="majorHAnsi" w:eastAsiaTheme="majorEastAsia" w:hAnsiTheme="majorHAnsi" w:cstheme="majorHAnsi"/>
+        </w:rPr>
+        <w:t>запросу.</w:t>
       </w:r>
     </w:p>
     <w:p>
@@ -2807,15 +2748,34 @@
           <w:rFonts w:asciiTheme="majorHAnsi" w:eastAsiaTheme="majorEastAsia" w:hAnsiTheme="majorHAnsi" w:cstheme="majorHAnsi"/>
         </w:rPr>
       </w:pPr>
-      <w:r>
-        <w:rPr>
-          <w:rFonts w:asciiTheme="majorHAnsi" w:eastAsiaTheme="majorEastAsia" w:hAnsiTheme="majorHAnsi" w:cstheme="majorHAnsi"/>
-        </w:rPr>
-        <w:t>Для подключения систем в параллель, необходимо сначал включить две системы, выбрать нужный режим. После этого подключить кабель для параллельного соединения.</w:t>
-      </w:r>
-      <w:bookmarkStart w:id="13" w:name="_Toc51138679"/>
-      <w:bookmarkStart w:id="14" w:name="_Toc51234329"/>
-      <w:bookmarkStart w:id="15" w:name="_Toc51274727"/>
+      <w:proofErr w:type="gramStart"/>
+      <w:r>
+        <w:rPr>
+          <w:rFonts w:asciiTheme="majorHAnsi" w:eastAsiaTheme="majorEastAsia" w:hAnsiTheme="majorHAnsi" w:cstheme="majorHAnsi"/>
+        </w:rPr>
+        <w:t>Для подключения систем в параллель,</w:t>
+      </w:r>
+      <w:proofErr w:type="gramEnd"/>
+      <w:r>
+        <w:rPr>
+          <w:rFonts w:asciiTheme="majorHAnsi" w:eastAsiaTheme="majorEastAsia" w:hAnsiTheme="majorHAnsi" w:cstheme="majorHAnsi"/>
+        </w:rPr>
+        <w:t xml:space="preserve"> необходимо сначал</w:t>
+      </w:r>
+      <w:r>
+        <w:rPr>
+          <w:rFonts w:asciiTheme="majorHAnsi" w:eastAsiaTheme="majorEastAsia" w:hAnsiTheme="majorHAnsi" w:cstheme="majorHAnsi"/>
+        </w:rPr>
+        <w:t>а</w:t>
+      </w:r>
+      <w:r>
+        <w:rPr>
+          <w:rFonts w:asciiTheme="majorHAnsi" w:eastAsiaTheme="majorEastAsia" w:hAnsiTheme="majorHAnsi" w:cstheme="majorHAnsi"/>
+        </w:rPr>
+        <w:t xml:space="preserve"> включить две системы, выбрать нужный режим. После этого подключить кабель для параллельного соединения.</w:t>
+      </w:r>
+      <w:bookmarkStart w:id="14" w:name="_Toc51138679"/>
+      <w:bookmarkStart w:id="15" w:name="_Toc51234329"/>
     </w:p>
     <w:p>
       <w:pPr>
@@ -2872,12 +2832,11 @@
     </w:p>
     <w:p>
       <w:pPr>
-        <w:autoSpaceDE w:val="0"/>
-        <w:autoSpaceDN w:val="0"/>
-        <w:adjustRightInd w:val="0"/>
-        <w:spacing w:after="0"/>
-        <w:ind w:firstLine="851"/>
-        <w:jc w:val="both"/>
+        <w:pStyle w:val="Heading1"/>
+        <w:numPr>
+          <w:ilvl w:val="0"/>
+          <w:numId w:val="2"/>
+        </w:numPr>
         <w:rPr>
           <w:rFonts w:cstheme="majorHAnsi"/>
         </w:rPr>
@@ -2893,19 +2852,31 @@
         <w:lastRenderedPageBreak/>
         <w:t xml:space="preserve"> </w:t>
       </w:r>
-      <w:r>
-        <w:rPr>
-          <w:rFonts w:cstheme="majorHAnsi"/>
-          <w:b/>
-          <w:bCs/>
+      <w:bookmarkStart w:id="16" w:name="_Toc157966735"/>
+      <w:r>
+        <w:rPr>
+          <w:rFonts w:cstheme="majorHAnsi"/>
+          <w:b/>
+          <w:bCs/>
+          <w:color w:val="auto"/>
           <w:sz w:val="24"/>
           <w:szCs w:val="24"/>
         </w:rPr>
-        <w:t>РЕЖИМЫ РАБОТЫ</w:t>
-      </w:r>
-      <w:bookmarkEnd w:id="13"/>
+        <w:t>РЕЖИМЫ</w:t>
+      </w:r>
+      <w:r>
+        <w:rPr>
+          <w:rFonts w:cstheme="majorHAnsi"/>
+          <w:b/>
+          <w:bCs/>
+          <w:sz w:val="24"/>
+          <w:szCs w:val="24"/>
+        </w:rPr>
+        <w:t xml:space="preserve"> РАБОТЫ</w:t>
+      </w:r>
       <w:bookmarkEnd w:id="14"/>
       <w:bookmarkEnd w:id="15"/>
+      <w:bookmarkEnd w:id="16"/>
     </w:p>
     <w:p>
       <w:pPr>
@@ -2914,6 +2885,7 @@
           <w:ilvl w:val="1"/>
           <w:numId w:val="2"/>
         </w:numPr>
+        <w:spacing w:line="240" w:lineRule="auto"/>
         <w:rPr>
           <w:rFonts w:cstheme="majorHAnsi"/>
           <w:b/>
@@ -2923,8 +2895,8 @@
           <w:szCs w:val="22"/>
         </w:rPr>
       </w:pPr>
-      <w:bookmarkStart w:id="16" w:name="_Toc51138680"/>
-      <w:bookmarkStart w:id="17" w:name="_Toc51234330"/>
+      <w:bookmarkStart w:id="17" w:name="_Toc51138680"/>
+      <w:bookmarkStart w:id="18" w:name="_Toc51234330"/>
       <w:r>
         <w:rPr>
           <w:rFonts w:cstheme="majorHAnsi"/>
@@ -2980,15 +2952,15 @@
         </w:rPr>
         <w:t>– режим тестирования</w:t>
       </w:r>
-      <w:bookmarkEnd w:id="16"/>
       <w:bookmarkEnd w:id="17"/>
+      <w:bookmarkEnd w:id="18"/>
     </w:p>
     <w:p>
       <w:pPr>
         <w:autoSpaceDE w:val="0"/>
         <w:autoSpaceDN w:val="0"/>
         <w:adjustRightInd w:val="0"/>
-        <w:spacing w:after="0"/>
+        <w:spacing w:after="0" w:line="240" w:lineRule="auto"/>
         <w:ind w:firstLine="851"/>
         <w:jc w:val="both"/>
         <w:rPr>
@@ -3001,13 +2973,6 @@
         </w:rPr>
         <w:t>В режиме тестирования при нажатии на кнопку (игрока и ведущего) меняется значение дисплея и светодиодных индикаторов. Нажатие кнопки также сопровождается звуковым сигналом. Данный режим предназначен для проверки исправности подключения всех компонентов устройства.</w:t>
       </w:r>
-    </w:p>
-    <w:p>
-      <w:pPr>
-        <w:rPr>
-          <w:rFonts w:asciiTheme="majorHAnsi" w:eastAsiaTheme="majorEastAsia" w:hAnsiTheme="majorHAnsi" w:cstheme="majorHAnsi"/>
-        </w:rPr>
-      </w:pPr>
     </w:p>
     <w:p>
       <w:pPr>
@@ -3016,6 +2981,7 @@
           <w:ilvl w:val="1"/>
           <w:numId w:val="2"/>
         </w:numPr>
+        <w:spacing w:line="240" w:lineRule="auto"/>
         <w:rPr>
           <w:rFonts w:cstheme="majorHAnsi"/>
           <w:b/>
@@ -3025,10 +2991,10 @@
           <w:szCs w:val="22"/>
         </w:rPr>
       </w:pPr>
-      <w:bookmarkStart w:id="18" w:name="_1_–_режим"/>
-      <w:bookmarkStart w:id="19" w:name="_Toc51138681"/>
-      <w:bookmarkStart w:id="20" w:name="_Toc51234331"/>
-      <w:bookmarkEnd w:id="18"/>
+      <w:bookmarkStart w:id="19" w:name="_1_–_режим"/>
+      <w:bookmarkStart w:id="20" w:name="_Toc51138681"/>
+      <w:bookmarkStart w:id="21" w:name="_Toc51234331"/>
+      <w:bookmarkEnd w:id="19"/>
       <w:r>
         <w:rPr>
           <w:rFonts w:cstheme="majorHAnsi"/>
@@ -3117,15 +3083,15 @@
         </w:rPr>
         <w:t>-ринга без таймера</w:t>
       </w:r>
-      <w:bookmarkEnd w:id="19"/>
       <w:bookmarkEnd w:id="20"/>
+      <w:bookmarkEnd w:id="21"/>
     </w:p>
     <w:p>
       <w:pPr>
         <w:autoSpaceDE w:val="0"/>
         <w:autoSpaceDN w:val="0"/>
         <w:adjustRightInd w:val="0"/>
-        <w:spacing w:after="0"/>
+        <w:spacing w:after="0" w:line="240" w:lineRule="auto"/>
         <w:ind w:firstLine="851"/>
         <w:jc w:val="both"/>
         <w:rPr>
@@ -3222,13 +3188,6 @@
         </w:rPr>
         <w:t>для перехода в начальное состояние и разблокировки всех кнопок игроков и ведущего.</w:t>
       </w:r>
-    </w:p>
-    <w:p>
-      <w:pPr>
-        <w:rPr>
-          <w:rFonts w:asciiTheme="majorHAnsi" w:eastAsiaTheme="majorEastAsia" w:hAnsiTheme="majorHAnsi" w:cstheme="majorHAnsi"/>
-        </w:rPr>
-      </w:pPr>
     </w:p>
     <w:p>
       <w:pPr>
@@ -3237,6 +3196,7 @@
           <w:ilvl w:val="1"/>
           <w:numId w:val="2"/>
         </w:numPr>
+        <w:spacing w:line="240" w:lineRule="auto"/>
         <w:rPr>
           <w:rFonts w:cstheme="majorHAnsi"/>
           <w:b/>
@@ -3246,8 +3206,8 @@
           <w:szCs w:val="22"/>
         </w:rPr>
       </w:pPr>
-      <w:bookmarkStart w:id="21" w:name="_Toc51138682"/>
-      <w:bookmarkStart w:id="22" w:name="_Toc51234332"/>
+      <w:bookmarkStart w:id="22" w:name="_Toc51138682"/>
+      <w:bookmarkStart w:id="23" w:name="_Toc51234332"/>
       <w:r>
         <w:rPr>
           <w:rFonts w:cstheme="majorHAnsi"/>
@@ -3314,15 +3274,15 @@
         </w:rPr>
         <w:t>воей игры без таймера</w:t>
       </w:r>
-      <w:bookmarkEnd w:id="21"/>
       <w:bookmarkEnd w:id="22"/>
+      <w:bookmarkEnd w:id="23"/>
     </w:p>
     <w:p>
       <w:pPr>
         <w:autoSpaceDE w:val="0"/>
         <w:autoSpaceDN w:val="0"/>
         <w:adjustRightInd w:val="0"/>
-        <w:spacing w:after="0"/>
+        <w:spacing w:after="0" w:line="240" w:lineRule="auto"/>
         <w:ind w:firstLine="851"/>
         <w:jc w:val="both"/>
         <w:rPr>
@@ -3345,7 +3305,21 @@
         <w:rPr>
           <w:rFonts w:asciiTheme="majorHAnsi" w:eastAsiaTheme="majorEastAsia" w:hAnsiTheme="majorHAnsi" w:cstheme="majorHAnsi"/>
         </w:rPr>
-        <w:t xml:space="preserve"> регистрация фальстарта. После нажатия на кнопку игрока, все кнопки игроков блокируются. Для продолжения розыгрыша вопроса (если игрок ответил неправильно), ведущий должен нажать кнопку </w:t>
+        <w:t xml:space="preserve"> регистрация фальстарта. </w:t>
+      </w:r>
+      <w:proofErr w:type="gramStart"/>
+      <w:r>
+        <w:rPr>
+          <w:rFonts w:asciiTheme="majorHAnsi" w:eastAsiaTheme="majorEastAsia" w:hAnsiTheme="majorHAnsi" w:cstheme="majorHAnsi"/>
+        </w:rPr>
+        <w:t>После нажатия на кнопку игрока,</w:t>
+      </w:r>
+      <w:proofErr w:type="gramEnd"/>
+      <w:r>
+        <w:rPr>
+          <w:rFonts w:asciiTheme="majorHAnsi" w:eastAsiaTheme="majorEastAsia" w:hAnsiTheme="majorHAnsi" w:cstheme="majorHAnsi"/>
+        </w:rPr>
+        <w:t xml:space="preserve"> все кнопки игроков блокируются. Для продолжения розыгрыша вопроса (если игрок ответил неправильно), ведущий должен нажать кнопку </w:t>
       </w:r>
       <w:r>
         <w:rPr>
@@ -3395,13 +3369,6 @@
         </w:rPr>
         <w:t>.</w:t>
       </w:r>
-    </w:p>
-    <w:p>
-      <w:pPr>
-        <w:rPr>
-          <w:rFonts w:asciiTheme="majorHAnsi" w:eastAsiaTheme="majorEastAsia" w:hAnsiTheme="majorHAnsi" w:cstheme="majorHAnsi"/>
-        </w:rPr>
-      </w:pPr>
     </w:p>
     <w:p>
       <w:pPr>
@@ -3410,6 +3377,7 @@
           <w:ilvl w:val="1"/>
           <w:numId w:val="2"/>
         </w:numPr>
+        <w:spacing w:line="240" w:lineRule="auto"/>
         <w:rPr>
           <w:rFonts w:cstheme="majorHAnsi"/>
           <w:b/>
@@ -3419,8 +3387,8 @@
           <w:szCs w:val="22"/>
         </w:rPr>
       </w:pPr>
-      <w:bookmarkStart w:id="23" w:name="_Toc51138683"/>
-      <w:bookmarkStart w:id="24" w:name="_Toc51234333"/>
+      <w:bookmarkStart w:id="24" w:name="_Toc51138683"/>
+      <w:bookmarkStart w:id="25" w:name="_Toc51234333"/>
       <w:r>
         <w:rPr>
           <w:rFonts w:cstheme="majorHAnsi"/>
@@ -3465,8 +3433,8 @@
         </w:rPr>
         <w:t xml:space="preserve"> – режим </w:t>
       </w:r>
-      <w:bookmarkEnd w:id="23"/>
       <w:bookmarkEnd w:id="24"/>
+      <w:bookmarkEnd w:id="25"/>
       <w:r>
         <w:rPr>
           <w:rFonts w:cstheme="majorHAnsi"/>
@@ -3484,7 +3452,7 @@
         <w:autoSpaceDE w:val="0"/>
         <w:autoSpaceDN w:val="0"/>
         <w:adjustRightInd w:val="0"/>
-        <w:spacing w:after="0"/>
+        <w:spacing w:after="0" w:line="240" w:lineRule="auto"/>
         <w:ind w:firstLine="851"/>
         <w:jc w:val="both"/>
         <w:rPr>
@@ -3507,7 +3475,21 @@
         <w:rPr>
           <w:rFonts w:asciiTheme="majorHAnsi" w:eastAsiaTheme="majorEastAsia" w:hAnsiTheme="majorHAnsi" w:cstheme="majorHAnsi"/>
         </w:rPr>
-        <w:t xml:space="preserve"> начинается отсчет 60-ти секунд с индикацией оставшегося времени на дисплее. Нажатие </w:t>
+        <w:t xml:space="preserve"> начинается отсчет </w:t>
+      </w:r>
+      <w:proofErr w:type="gramStart"/>
+      <w:r>
+        <w:rPr>
+          <w:rFonts w:asciiTheme="majorHAnsi" w:eastAsiaTheme="majorEastAsia" w:hAnsiTheme="majorHAnsi" w:cstheme="majorHAnsi"/>
+        </w:rPr>
+        <w:t>60-ти</w:t>
+      </w:r>
+      <w:proofErr w:type="gramEnd"/>
+      <w:r>
+        <w:rPr>
+          <w:rFonts w:asciiTheme="majorHAnsi" w:eastAsiaTheme="majorEastAsia" w:hAnsiTheme="majorHAnsi" w:cstheme="majorHAnsi"/>
+        </w:rPr>
+        <w:t xml:space="preserve"> секунд с индикацией оставшегося времени на дисплее. Нажатие </w:t>
       </w:r>
       <w:r>
         <w:rPr>
@@ -3519,7 +3501,21 @@
         <w:rPr>
           <w:rFonts w:asciiTheme="majorHAnsi" w:eastAsiaTheme="majorEastAsia" w:hAnsiTheme="majorHAnsi" w:cstheme="majorHAnsi"/>
         </w:rPr>
-        <w:t>кнопки «Сброс» останавливает и сбрасывает таймер. Система подаст сигнал на 50-ой секунде (сигнализируя об оставшихся 10 секундах), на 60-ой секунде (</w:t>
+        <w:t xml:space="preserve">кнопки «Сброс» останавливает и сбрасывает таймер. Система подаст сигнал на </w:t>
+      </w:r>
+      <w:proofErr w:type="gramStart"/>
+      <w:r>
+        <w:rPr>
+          <w:rFonts w:asciiTheme="majorHAnsi" w:eastAsiaTheme="majorEastAsia" w:hAnsiTheme="majorHAnsi" w:cstheme="majorHAnsi"/>
+        </w:rPr>
+        <w:t>50-ой</w:t>
+      </w:r>
+      <w:proofErr w:type="gramEnd"/>
+      <w:r>
+        <w:rPr>
+          <w:rFonts w:asciiTheme="majorHAnsi" w:eastAsiaTheme="majorEastAsia" w:hAnsiTheme="majorHAnsi" w:cstheme="majorHAnsi"/>
+        </w:rPr>
+        <w:t xml:space="preserve"> секунде (сигнализируя об оставшихся 10 секундах), на 60-ой секунде (</w:t>
       </w:r>
       <w:r>
         <w:rPr>
@@ -3545,13 +3541,6 @@
         </w:rPr>
         <w:t>) и начнет обратный отсчет 10 секунд на дисплее (используется для записи ответа на бланк).</w:t>
       </w:r>
-    </w:p>
-    <w:p>
-      <w:pPr>
-        <w:rPr>
-          <w:rFonts w:asciiTheme="majorHAnsi" w:eastAsiaTheme="majorEastAsia" w:hAnsiTheme="majorHAnsi" w:cstheme="majorHAnsi"/>
-        </w:rPr>
-      </w:pPr>
     </w:p>
     <w:p>
       <w:pPr>
@@ -3560,6 +3549,7 @@
           <w:ilvl w:val="1"/>
           <w:numId w:val="2"/>
         </w:numPr>
+        <w:spacing w:line="240" w:lineRule="auto"/>
         <w:rPr>
           <w:rFonts w:cstheme="majorHAnsi"/>
           <w:b/>
@@ -3569,8 +3559,8 @@
           <w:szCs w:val="22"/>
         </w:rPr>
       </w:pPr>
-      <w:bookmarkStart w:id="25" w:name="_Toc51138684"/>
-      <w:bookmarkStart w:id="26" w:name="_Toc51234334"/>
+      <w:bookmarkStart w:id="26" w:name="_Toc51138684"/>
+      <w:bookmarkStart w:id="27" w:name="_Toc51234334"/>
       <w:r>
         <w:rPr>
           <w:rFonts w:cstheme="majorHAnsi"/>
@@ -3637,15 +3627,15 @@
         </w:rPr>
         <w:t>рейн ринга с таймером 30 секунд</w:t>
       </w:r>
-      <w:bookmarkEnd w:id="25"/>
       <w:bookmarkEnd w:id="26"/>
+      <w:bookmarkEnd w:id="27"/>
     </w:p>
     <w:p>
       <w:pPr>
         <w:autoSpaceDE w:val="0"/>
         <w:autoSpaceDN w:val="0"/>
         <w:adjustRightInd w:val="0"/>
-        <w:spacing w:after="0"/>
+        <w:spacing w:after="0" w:line="240" w:lineRule="auto"/>
         <w:ind w:firstLine="851"/>
         <w:jc w:val="both"/>
         <w:rPr>
@@ -3742,13 +3732,6 @@
         </w:rPr>
         <w:t xml:space="preserve"> кнопки «Сброс» для перехода в начальное состояние и разблокировки всех кнопок игроков. </w:t>
       </w:r>
-    </w:p>
-    <w:p>
-      <w:pPr>
-        <w:rPr>
-          <w:rFonts w:asciiTheme="majorHAnsi" w:eastAsiaTheme="majorEastAsia" w:hAnsiTheme="majorHAnsi" w:cstheme="majorHAnsi"/>
-        </w:rPr>
-      </w:pPr>
     </w:p>
     <w:p>
       <w:pPr>
@@ -3757,6 +3740,7 @@
           <w:ilvl w:val="1"/>
           <w:numId w:val="2"/>
         </w:numPr>
+        <w:spacing w:line="240" w:lineRule="auto"/>
         <w:rPr>
           <w:rFonts w:cstheme="majorHAnsi"/>
           <w:b/>
@@ -3766,8 +3750,8 @@
           <w:szCs w:val="22"/>
         </w:rPr>
       </w:pPr>
-      <w:bookmarkStart w:id="27" w:name="_Toc51138685"/>
-      <w:bookmarkStart w:id="28" w:name="_Toc51234335"/>
+      <w:bookmarkStart w:id="28" w:name="_Toc51138685"/>
+      <w:bookmarkStart w:id="29" w:name="_Toc51234335"/>
       <w:r>
         <w:rPr>
           <w:rFonts w:cstheme="majorHAnsi"/>
@@ -3777,7 +3761,6 @@
           <w:sz w:val="22"/>
           <w:szCs w:val="22"/>
         </w:rPr>
-        <w:lastRenderedPageBreak/>
         <w:t>«</w:t>
       </w:r>
       <w:r>
@@ -3835,15 +3818,15 @@
         </w:rPr>
         <w:t>рейн-ринга с таймером 60 секунд</w:t>
       </w:r>
-      <w:bookmarkEnd w:id="27"/>
       <w:bookmarkEnd w:id="28"/>
+      <w:bookmarkEnd w:id="29"/>
     </w:p>
     <w:p>
       <w:pPr>
         <w:autoSpaceDE w:val="0"/>
         <w:autoSpaceDN w:val="0"/>
         <w:adjustRightInd w:val="0"/>
-        <w:spacing w:after="0"/>
+        <w:spacing w:after="0" w:line="240" w:lineRule="auto"/>
         <w:ind w:firstLine="851"/>
         <w:jc w:val="both"/>
         <w:rPr>
@@ -3878,8 +3861,116 @@
         <w:rPr>
           <w:rFonts w:asciiTheme="majorHAnsi" w:eastAsiaTheme="majorEastAsia" w:hAnsiTheme="majorHAnsi" w:cstheme="majorHAnsi"/>
         </w:rPr>
-        <w:t xml:space="preserve"> только тем, что вместо 30-ти секунд таймер отсчитывает 60 секунд. Таймер на ответ второй и последующих команд остается равным 10 секундам.</w:t>
-      </w:r>
+        <w:t xml:space="preserve"> только тем, что вместо </w:t>
+      </w:r>
+      <w:proofErr w:type="gramStart"/>
+      <w:r>
+        <w:rPr>
+          <w:rFonts w:asciiTheme="majorHAnsi" w:eastAsiaTheme="majorEastAsia" w:hAnsiTheme="majorHAnsi" w:cstheme="majorHAnsi"/>
+        </w:rPr>
+        <w:t>30-ти</w:t>
+      </w:r>
+      <w:proofErr w:type="gramEnd"/>
+      <w:r>
+        <w:rPr>
+          <w:rFonts w:asciiTheme="majorHAnsi" w:eastAsiaTheme="majorEastAsia" w:hAnsiTheme="majorHAnsi" w:cstheme="majorHAnsi"/>
+        </w:rPr>
+        <w:t xml:space="preserve"> секунд таймер отсчитывает 60 секунд. Таймер на ответ второй и последующих команд остается равным 10 секундам.</w:t>
+      </w:r>
+    </w:p>
+    <w:p>
+      <w:pPr>
+        <w:pStyle w:val="Heading2"/>
+        <w:numPr>
+          <w:ilvl w:val="1"/>
+          <w:numId w:val="2"/>
+        </w:numPr>
+        <w:spacing w:line="240" w:lineRule="auto"/>
+        <w:rPr>
+          <w:rFonts w:cstheme="majorHAnsi"/>
+          <w:b/>
+          <w:bCs/>
+          <w:color w:val="auto"/>
+          <w:sz w:val="22"/>
+          <w:szCs w:val="22"/>
+        </w:rPr>
+      </w:pPr>
+      <w:r>
+        <w:rPr>
+          <w:rFonts w:cstheme="majorHAnsi"/>
+          <w:b/>
+          <w:bCs/>
+          <w:color w:val="auto"/>
+          <w:sz w:val="22"/>
+          <w:szCs w:val="22"/>
+        </w:rPr>
+        <w:t>«</w:t>
+      </w:r>
+      <w:r>
+        <w:rPr>
+          <w:rFonts w:cstheme="majorHAnsi"/>
+          <w:b/>
+          <w:bCs/>
+          <w:color w:val="auto"/>
+          <w:sz w:val="22"/>
+          <w:szCs w:val="22"/>
+        </w:rPr>
+        <w:t>7</w:t>
+      </w:r>
+      <w:r>
+        <w:rPr>
+          <w:rFonts w:cstheme="majorHAnsi"/>
+          <w:b/>
+          <w:bCs/>
+          <w:color w:val="auto"/>
+          <w:sz w:val="22"/>
+          <w:szCs w:val="22"/>
+        </w:rPr>
+        <w:t xml:space="preserve">» – режим </w:t>
+      </w:r>
+      <w:r>
+        <w:rPr>
+          <w:rFonts w:cstheme="majorHAnsi"/>
+          <w:b/>
+          <w:bCs/>
+          <w:color w:val="auto"/>
+          <w:sz w:val="22"/>
+          <w:szCs w:val="22"/>
+        </w:rPr>
+        <w:t>Хамсы</w:t>
+      </w:r>
+    </w:p>
+    <w:p>
+      <w:pPr>
+        <w:autoSpaceDE w:val="0"/>
+        <w:autoSpaceDN w:val="0"/>
+        <w:adjustRightInd w:val="0"/>
+        <w:spacing w:after="0" w:line="240" w:lineRule="auto"/>
+        <w:ind w:firstLine="851"/>
+        <w:jc w:val="both"/>
+        <w:rPr>
+          <w:rFonts w:asciiTheme="majorHAnsi" w:eastAsiaTheme="majorEastAsia" w:hAnsiTheme="majorHAnsi" w:cstheme="majorHAnsi"/>
+        </w:rPr>
+      </w:pPr>
+      <w:r>
+        <w:rPr>
+          <w:rFonts w:asciiTheme="majorHAnsi" w:eastAsiaTheme="majorEastAsia" w:hAnsiTheme="majorHAnsi" w:cstheme="majorHAnsi"/>
+        </w:rPr>
+        <w:t>Игроки могут в любой момент игры заявить о желании ответить. По нажатию на игровую кнопку, нажавший попадает в очередь. Светодиоды показывают тех, кто готов отвечать. Цифровой экран показывает номер текущего отвечающего. Второй раз один и тот же игрок ответить на вопрос не может.  Фальстарт не фиксируется.</w:t>
+      </w:r>
+    </w:p>
+    <w:p>
+      <w:pPr>
+        <w:autoSpaceDE w:val="0"/>
+        <w:autoSpaceDN w:val="0"/>
+        <w:adjustRightInd w:val="0"/>
+        <w:spacing w:after="0" w:line="240" w:lineRule="auto"/>
+        <w:ind w:firstLine="851"/>
+        <w:jc w:val="both"/>
+        <w:rPr>
+          <w:rFonts w:asciiTheme="majorHAnsi" w:eastAsiaTheme="majorEastAsia" w:hAnsiTheme="majorHAnsi" w:cstheme="majorHAnsi"/>
+        </w:rPr>
+      </w:pPr>
     </w:p>
     <w:sectPr>
       <w:pgSz w:w="12240" w:h="15840"/>
@@ -3892,7 +3983,7 @@
 </file>
 
 <file path=word/endnotes.xml><?xml version="1.0" encoding="utf-8"?>
-<w:endnotes xmlns:wpc="http://schemas.microsoft.com/office/word/2010/wordprocessingCanvas" xmlns:cx="http://schemas.microsoft.com/office/drawing/2014/chartex" xmlns:cx1="http://schemas.microsoft.com/office/drawing/2015/9/8/chartex" xmlns:cx2="http://schemas.microsoft.com/office/drawing/2015/10/21/chartex" xmlns:cx3="http://schemas.microsoft.com/office/drawing/2016/5/9/chartex" xmlns:cx4="http://schemas.microsoft.com/office/drawing/2016/5/10/chartex" xmlns:cx5="http://schemas.microsoft.com/office/drawing/2016/5/11/chartex" xmlns:cx6="http://schemas.microsoft.com/office/drawing/2016/5/12/chartex" xmlns:cx7="http://schemas.microsoft.com/office/drawing/2016/5/13/chartex" xmlns:cx8="http://schemas.microsoft.com/office/drawing/2016/5/14/chartex" xmlns:mc="http://schemas.openxmlformats.org/markup-compatibility/2006" xmlns:aink="http://schemas.microsoft.com/office/drawing/2016/ink" xmlns:am3d="http://schemas.microsoft.com/office/drawing/2017/model3d" xmlns:o="urn:schemas-microsoft-com:office:office" xmlns:r="http://schemas.openxmlformats.org/officeDocument/2006/relationships" xmlns:m="http://schemas.openxmlformats.org/officeDocument/2006/math" xmlns:v="urn:schemas-microsoft-com:vml" xmlns:wp14="http://schemas.microsoft.com/office/word/2010/wordprocessingDrawing" xmlns:wp="http://schemas.openxmlformats.org/drawingml/2006/wordprocessingDrawing" xmlns:w10="urn:schemas-microsoft-com:office:word" xmlns:w="http://schemas.openxmlformats.org/wordprocessingml/2006/main" xmlns:w14="http://schemas.microsoft.com/office/word/2010/wordml" xmlns:w15="http://schemas.microsoft.com/office/word/2012/wordml" xmlns:w16cex="http://schemas.microsoft.com/office/word/2018/wordml/cex" xmlns:w16cid="http://schemas.microsoft.com/office/word/2016/wordml/cid" xmlns:w16="http://schemas.microsoft.com/office/word/2018/wordml" xmlns:w16sdtdh="http://schemas.microsoft.com/office/word/2020/wordml/sdtdatahash" xmlns:w16se="http://schemas.microsoft.com/office/word/2015/wordml/symex" xmlns:wpg="http://schemas.microsoft.com/office/word/2010/wordprocessingGroup" xmlns:wpi="http://schemas.microsoft.com/office/word/2010/wordprocessingInk" xmlns:wne="http://schemas.microsoft.com/office/word/2006/wordml" xmlns:wps="http://schemas.microsoft.com/office/word/2010/wordprocessingShape" mc:Ignorable="w14 w15 w16se w16cid w16 w16cex w16sdtdh wp14">
+<w:endnotes xmlns:wpc="http://schemas.microsoft.com/office/word/2010/wordprocessingCanvas" xmlns:cx="http://schemas.microsoft.com/office/drawing/2014/chartex" xmlns:cx1="http://schemas.microsoft.com/office/drawing/2015/9/8/chartex" xmlns:cx2="http://schemas.microsoft.com/office/drawing/2015/10/21/chartex" xmlns:cx3="http://schemas.microsoft.com/office/drawing/2016/5/9/chartex" xmlns:cx4="http://schemas.microsoft.com/office/drawing/2016/5/10/chartex" xmlns:cx5="http://schemas.microsoft.com/office/drawing/2016/5/11/chartex" xmlns:cx6="http://schemas.microsoft.com/office/drawing/2016/5/12/chartex" xmlns:cx7="http://schemas.microsoft.com/office/drawing/2016/5/13/chartex" xmlns:cx8="http://schemas.microsoft.com/office/drawing/2016/5/14/chartex" xmlns:mc="http://schemas.openxmlformats.org/markup-compatibility/2006" xmlns:aink="http://schemas.microsoft.com/office/drawing/2016/ink" xmlns:am3d="http://schemas.microsoft.com/office/drawing/2017/model3d" xmlns:o="urn:schemas-microsoft-com:office:office" xmlns:oel="http://schemas.microsoft.com/office/2019/extlst" xmlns:r="http://schemas.openxmlformats.org/officeDocument/2006/relationships" xmlns:m="http://schemas.openxmlformats.org/officeDocument/2006/math" xmlns:v="urn:schemas-microsoft-com:vml" xmlns:wp14="http://schemas.microsoft.com/office/word/2010/wordprocessingDrawing" xmlns:wp="http://schemas.openxmlformats.org/drawingml/2006/wordprocessingDrawing" xmlns:w10="urn:schemas-microsoft-com:office:word" xmlns:w="http://schemas.openxmlformats.org/wordprocessingml/2006/main" xmlns:w14="http://schemas.microsoft.com/office/word/2010/wordml" xmlns:w15="http://schemas.microsoft.com/office/word/2012/wordml" xmlns:w16cex="http://schemas.microsoft.com/office/word/2018/wordml/cex" xmlns:w16cid="http://schemas.microsoft.com/office/word/2016/wordml/cid" xmlns:w16="http://schemas.microsoft.com/office/word/2018/wordml" xmlns:w16sdtdh="http://schemas.microsoft.com/office/word/2020/wordml/sdtdatahash" xmlns:w16se="http://schemas.microsoft.com/office/word/2015/wordml/symex" xmlns:wpg="http://schemas.microsoft.com/office/word/2010/wordprocessingGroup" xmlns:wpi="http://schemas.microsoft.com/office/word/2010/wordprocessingInk" xmlns:wne="http://schemas.microsoft.com/office/word/2006/wordml" xmlns:wps="http://schemas.microsoft.com/office/word/2010/wordprocessingShape" mc:Ignorable="w14 w15 w16se w16cid w16 w16cex w16sdtdh wp14">
   <w:endnote w:type="separator" w:id="-1">
     <w:p>
       <w:pPr>
@@ -3917,7 +4008,7 @@
 </file>
 
 <file path=word/footnotes.xml><?xml version="1.0" encoding="utf-8"?>
-<w:footnotes xmlns:wpc="http://schemas.microsoft.com/office/word/2010/wordprocessingCanvas" xmlns:cx="http://schemas.microsoft.com/office/drawing/2014/chartex" xmlns:cx1="http://schemas.microsoft.com/office/drawing/2015/9/8/chartex" xmlns:cx2="http://schemas.microsoft.com/office/drawing/2015/10/21/chartex" xmlns:cx3="http://schemas.microsoft.com/office/drawing/2016/5/9/chartex" xmlns:cx4="http://schemas.microsoft.com/office/drawing/2016/5/10/chartex" xmlns:cx5="http://schemas.microsoft.com/office/drawing/2016/5/11/chartex" xmlns:cx6="http://schemas.microsoft.com/office/drawing/2016/5/12/chartex" xmlns:cx7="http://schemas.microsoft.com/office/drawing/2016/5/13/chartex" xmlns:cx8="http://schemas.microsoft.com/office/drawing/2016/5/14/chartex" xmlns:mc="http://schemas.openxmlformats.org/markup-compatibility/2006" xmlns:aink="http://schemas.microsoft.com/office/drawing/2016/ink" xmlns:am3d="http://schemas.microsoft.com/office/drawing/2017/model3d" xmlns:o="urn:schemas-microsoft-com:office:office" xmlns:r="http://schemas.openxmlformats.org/officeDocument/2006/relationships" xmlns:m="http://schemas.openxmlformats.org/officeDocument/2006/math" xmlns:v="urn:schemas-microsoft-com:vml" xmlns:wp14="http://schemas.microsoft.com/office/word/2010/wordprocessingDrawing" xmlns:wp="http://schemas.openxmlformats.org/drawingml/2006/wordprocessingDrawing" xmlns:w10="urn:schemas-microsoft-com:office:word" xmlns:w="http://schemas.openxmlformats.org/wordprocessingml/2006/main" xmlns:w14="http://schemas.microsoft.com/office/word/2010/wordml" xmlns:w15="http://schemas.microsoft.com/office/word/2012/wordml" xmlns:w16cex="http://schemas.microsoft.com/office/word/2018/wordml/cex" xmlns:w16cid="http://schemas.microsoft.com/office/word/2016/wordml/cid" xmlns:w16="http://schemas.microsoft.com/office/word/2018/wordml" xmlns:w16sdtdh="http://schemas.microsoft.com/office/word/2020/wordml/sdtdatahash" xmlns:w16se="http://schemas.microsoft.com/office/word/2015/wordml/symex" xmlns:wpg="http://schemas.microsoft.com/office/word/2010/wordprocessingGroup" xmlns:wpi="http://schemas.microsoft.com/office/word/2010/wordprocessingInk" xmlns:wne="http://schemas.microsoft.com/office/word/2006/wordml" xmlns:wps="http://schemas.microsoft.com/office/word/2010/wordprocessingShape" mc:Ignorable="w14 w15 w16se w16cid w16 w16cex w16sdtdh wp14">
+<w:footnotes xmlns:wpc="http://schemas.microsoft.com/office/word/2010/wordprocessingCanvas" xmlns:cx="http://schemas.microsoft.com/office/drawing/2014/chartex" xmlns:cx1="http://schemas.microsoft.com/office/drawing/2015/9/8/chartex" xmlns:cx2="http://schemas.microsoft.com/office/drawing/2015/10/21/chartex" xmlns:cx3="http://schemas.microsoft.com/office/drawing/2016/5/9/chartex" xmlns:cx4="http://schemas.microsoft.com/office/drawing/2016/5/10/chartex" xmlns:cx5="http://schemas.microsoft.com/office/drawing/2016/5/11/chartex" xmlns:cx6="http://schemas.microsoft.com/office/drawing/2016/5/12/chartex" xmlns:cx7="http://schemas.microsoft.com/office/drawing/2016/5/13/chartex" xmlns:cx8="http://schemas.microsoft.com/office/drawing/2016/5/14/chartex" xmlns:mc="http://schemas.openxmlformats.org/markup-compatibility/2006" xmlns:aink="http://schemas.microsoft.com/office/drawing/2016/ink" xmlns:am3d="http://schemas.microsoft.com/office/drawing/2017/model3d" xmlns:o="urn:schemas-microsoft-com:office:office" xmlns:oel="http://schemas.microsoft.com/office/2019/extlst" xmlns:r="http://schemas.openxmlformats.org/officeDocument/2006/relationships" xmlns:m="http://schemas.openxmlformats.org/officeDocument/2006/math" xmlns:v="urn:schemas-microsoft-com:vml" xmlns:wp14="http://schemas.microsoft.com/office/word/2010/wordprocessingDrawing" xmlns:wp="http://schemas.openxmlformats.org/drawingml/2006/wordprocessingDrawing" xmlns:w10="urn:schemas-microsoft-com:office:word" xmlns:w="http://schemas.openxmlformats.org/wordprocessingml/2006/main" xmlns:w14="http://schemas.microsoft.com/office/word/2010/wordml" xmlns:w15="http://schemas.microsoft.com/office/word/2012/wordml" xmlns:w16cex="http://schemas.microsoft.com/office/word/2018/wordml/cex" xmlns:w16cid="http://schemas.microsoft.com/office/word/2016/wordml/cid" xmlns:w16="http://schemas.microsoft.com/office/word/2018/wordml" xmlns:w16sdtdh="http://schemas.microsoft.com/office/word/2020/wordml/sdtdatahash" xmlns:w16se="http://schemas.microsoft.com/office/word/2015/wordml/symex" xmlns:wpg="http://schemas.microsoft.com/office/word/2010/wordprocessingGroup" xmlns:wpi="http://schemas.microsoft.com/office/word/2010/wordprocessingInk" xmlns:wne="http://schemas.microsoft.com/office/word/2006/wordml" xmlns:wps="http://schemas.microsoft.com/office/word/2010/wordprocessingShape" mc:Ignorable="w14 w15 w16se w16cid w16 w16cex w16sdtdh wp14">
   <w:footnote w:type="separator" w:id="-1">
     <w:p>
       <w:pPr>
@@ -3942,7 +4033,7 @@
 </file>
 
 <file path=word/numbering.xml><?xml version="1.0" encoding="utf-8"?>
-<w:numbering xmlns:wpc="http://schemas.microsoft.com/office/word/2010/wordprocessingCanvas" xmlns:cx="http://schemas.microsoft.com/office/drawing/2014/chartex" xmlns:cx1="http://schemas.microsoft.com/office/drawing/2015/9/8/chartex" xmlns:cx2="http://schemas.microsoft.com/office/drawing/2015/10/21/chartex" xmlns:cx3="http://schemas.microsoft.com/office/drawing/2016/5/9/chartex" xmlns:cx4="http://schemas.microsoft.com/office/drawing/2016/5/10/chartex" xmlns:cx5="http://schemas.microsoft.com/office/drawing/2016/5/11/chartex" xmlns:cx6="http://schemas.microsoft.com/office/drawing/2016/5/12/chartex" xmlns:cx7="http://schemas.microsoft.com/office/drawing/2016/5/13/chartex" xmlns:cx8="http://schemas.microsoft.com/office/drawing/2016/5/14/chartex" xmlns:mc="http://schemas.openxmlformats.org/markup-compatibility/2006" xmlns:aink="http://schemas.microsoft.com/office/drawing/2016/ink" xmlns:am3d="http://schemas.microsoft.com/office/drawing/2017/model3d" xmlns:o="urn:schemas-microsoft-com:office:office" xmlns:r="http://schemas.openxmlformats.org/officeDocument/2006/relationships" xmlns:m="http://schemas.openxmlformats.org/officeDocument/2006/math" xmlns:v="urn:schemas-microsoft-com:vml" xmlns:wp14="http://schemas.microsoft.com/office/word/2010/wordprocessingDrawing" xmlns:wp="http://schemas.openxmlformats.org/drawingml/2006/wordprocessingDrawing" xmlns:w10="urn:schemas-microsoft-com:office:word" xmlns:w="http://schemas.openxmlformats.org/wordprocessingml/2006/main" xmlns:w14="http://schemas.microsoft.com/office/word/2010/wordml" xmlns:w15="http://schemas.microsoft.com/office/word/2012/wordml" xmlns:w16cex="http://schemas.microsoft.com/office/word/2018/wordml/cex" xmlns:w16cid="http://schemas.microsoft.com/office/word/2016/wordml/cid" xmlns:w16="http://schemas.microsoft.com/office/word/2018/wordml" xmlns:w16sdtdh="http://schemas.microsoft.com/office/word/2020/wordml/sdtdatahash" xmlns:w16se="http://schemas.microsoft.com/office/word/2015/wordml/symex" xmlns:wpg="http://schemas.microsoft.com/office/word/2010/wordprocessingGroup" xmlns:wpi="http://schemas.microsoft.com/office/word/2010/wordprocessingInk" xmlns:wne="http://schemas.microsoft.com/office/word/2006/wordml" xmlns:wps="http://schemas.microsoft.com/office/word/2010/wordprocessingShape" mc:Ignorable="w14 w15 w16se w16cid w16 w16cex w16sdtdh wp14">
+<w:numbering xmlns:wpc="http://schemas.microsoft.com/office/word/2010/wordprocessingCanvas" xmlns:cx="http://schemas.microsoft.com/office/drawing/2014/chartex" xmlns:cx1="http://schemas.microsoft.com/office/drawing/2015/9/8/chartex" xmlns:cx2="http://schemas.microsoft.com/office/drawing/2015/10/21/chartex" xmlns:cx3="http://schemas.microsoft.com/office/drawing/2016/5/9/chartex" xmlns:cx4="http://schemas.microsoft.com/office/drawing/2016/5/10/chartex" xmlns:cx5="http://schemas.microsoft.com/office/drawing/2016/5/11/chartex" xmlns:cx6="http://schemas.microsoft.com/office/drawing/2016/5/12/chartex" xmlns:cx7="http://schemas.microsoft.com/office/drawing/2016/5/13/chartex" xmlns:cx8="http://schemas.microsoft.com/office/drawing/2016/5/14/chartex" xmlns:mc="http://schemas.openxmlformats.org/markup-compatibility/2006" xmlns:aink="http://schemas.microsoft.com/office/drawing/2016/ink" xmlns:am3d="http://schemas.microsoft.com/office/drawing/2017/model3d" xmlns:o="urn:schemas-microsoft-com:office:office" xmlns:oel="http://schemas.microsoft.com/office/2019/extlst" xmlns:r="http://schemas.openxmlformats.org/officeDocument/2006/relationships" xmlns:m="http://schemas.openxmlformats.org/officeDocument/2006/math" xmlns:v="urn:schemas-microsoft-com:vml" xmlns:wp14="http://schemas.microsoft.com/office/word/2010/wordprocessingDrawing" xmlns:wp="http://schemas.openxmlformats.org/drawingml/2006/wordprocessingDrawing" xmlns:w10="urn:schemas-microsoft-com:office:word" xmlns:w="http://schemas.openxmlformats.org/wordprocessingml/2006/main" xmlns:w14="http://schemas.microsoft.com/office/word/2010/wordml" xmlns:w15="http://schemas.microsoft.com/office/word/2012/wordml" xmlns:w16cex="http://schemas.microsoft.com/office/word/2018/wordml/cex" xmlns:w16cid="http://schemas.microsoft.com/office/word/2016/wordml/cid" xmlns:w16="http://schemas.microsoft.com/office/word/2018/wordml" xmlns:w16sdtdh="http://schemas.microsoft.com/office/word/2020/wordml/sdtdatahash" xmlns:w16se="http://schemas.microsoft.com/office/word/2015/wordml/symex" xmlns:wpg="http://schemas.microsoft.com/office/word/2010/wordprocessingGroup" xmlns:wpi="http://schemas.microsoft.com/office/word/2010/wordprocessingInk" xmlns:wne="http://schemas.microsoft.com/office/word/2006/wordml" xmlns:wps="http://schemas.microsoft.com/office/word/2010/wordprocessingShape" mc:Ignorable="w14 w15 w16se w16cid w16 w16cex w16sdtdh wp14">
   <w:abstractNum w:abstractNumId="0" w15:restartNumberingAfterBreak="0">
     <w:nsid w:val="0D11705A"/>
     <w:multiLevelType w:val="hybridMultilevel"/>
@@ -4156,11 +4247,138 @@
       </w:rPr>
     </w:lvl>
   </w:abstractNum>
-  <w:num w:numId="1">
+  <w:abstractNum w:abstractNumId="2" w15:restartNumberingAfterBreak="0">
+    <w:nsid w:val="5F126D75"/>
+    <w:multiLevelType w:val="multilevel"/>
+    <w:tmpl w:val="C04215B2"/>
+    <w:lvl w:ilvl="0">
+      <w:start w:val="1"/>
+      <w:numFmt w:val="decimal"/>
+      <w:lvlText w:val="%1."/>
+      <w:lvlJc w:val="left"/>
+      <w:pPr>
+        <w:ind w:left="720" w:hanging="360"/>
+      </w:pPr>
+      <w:rPr>
+        <w:rFonts w:hint="default"/>
+        <w:b/>
+        <w:bCs/>
+        <w:color w:val="auto"/>
+      </w:rPr>
+    </w:lvl>
+    <w:lvl w:ilvl="1">
+      <w:start w:val="1"/>
+      <w:numFmt w:val="decimal"/>
+      <w:isLgl/>
+      <w:lvlText w:val="%1.%2."/>
+      <w:lvlJc w:val="left"/>
+      <w:pPr>
+        <w:ind w:left="720" w:hanging="360"/>
+      </w:pPr>
+      <w:rPr>
+        <w:rFonts w:hint="default"/>
+      </w:rPr>
+    </w:lvl>
+    <w:lvl w:ilvl="2">
+      <w:start w:val="1"/>
+      <w:numFmt w:val="decimal"/>
+      <w:isLgl/>
+      <w:lvlText w:val="%1.%2.%3."/>
+      <w:lvlJc w:val="left"/>
+      <w:pPr>
+        <w:ind w:left="1080" w:hanging="720"/>
+      </w:pPr>
+      <w:rPr>
+        <w:rFonts w:hint="default"/>
+      </w:rPr>
+    </w:lvl>
+    <w:lvl w:ilvl="3">
+      <w:start w:val="1"/>
+      <w:numFmt w:val="decimal"/>
+      <w:isLgl/>
+      <w:lvlText w:val="%1.%2.%3.%4."/>
+      <w:lvlJc w:val="left"/>
+      <w:pPr>
+        <w:ind w:left="1080" w:hanging="720"/>
+      </w:pPr>
+      <w:rPr>
+        <w:rFonts w:hint="default"/>
+      </w:rPr>
+    </w:lvl>
+    <w:lvl w:ilvl="4">
+      <w:start w:val="1"/>
+      <w:numFmt w:val="decimal"/>
+      <w:isLgl/>
+      <w:lvlText w:val="%1.%2.%3.%4.%5."/>
+      <w:lvlJc w:val="left"/>
+      <w:pPr>
+        <w:ind w:left="1440" w:hanging="1080"/>
+      </w:pPr>
+      <w:rPr>
+        <w:rFonts w:hint="default"/>
+      </w:rPr>
+    </w:lvl>
+    <w:lvl w:ilvl="5">
+      <w:start w:val="1"/>
+      <w:numFmt w:val="decimal"/>
+      <w:isLgl/>
+      <w:lvlText w:val="%1.%2.%3.%4.%5.%6."/>
+      <w:lvlJc w:val="left"/>
+      <w:pPr>
+        <w:ind w:left="1440" w:hanging="1080"/>
+      </w:pPr>
+      <w:rPr>
+        <w:rFonts w:hint="default"/>
+      </w:rPr>
+    </w:lvl>
+    <w:lvl w:ilvl="6">
+      <w:start w:val="1"/>
+      <w:numFmt w:val="decimal"/>
+      <w:isLgl/>
+      <w:lvlText w:val="%1.%2.%3.%4.%5.%6.%7."/>
+      <w:lvlJc w:val="left"/>
+      <w:pPr>
+        <w:ind w:left="1800" w:hanging="1440"/>
+      </w:pPr>
+      <w:rPr>
+        <w:rFonts w:hint="default"/>
+      </w:rPr>
+    </w:lvl>
+    <w:lvl w:ilvl="7">
+      <w:start w:val="1"/>
+      <w:numFmt w:val="decimal"/>
+      <w:isLgl/>
+      <w:lvlText w:val="%1.%2.%3.%4.%5.%6.%7.%8."/>
+      <w:lvlJc w:val="left"/>
+      <w:pPr>
+        <w:ind w:left="1800" w:hanging="1440"/>
+      </w:pPr>
+      <w:rPr>
+        <w:rFonts w:hint="default"/>
+      </w:rPr>
+    </w:lvl>
+    <w:lvl w:ilvl="8">
+      <w:start w:val="1"/>
+      <w:numFmt w:val="decimal"/>
+      <w:isLgl/>
+      <w:lvlText w:val="%1.%2.%3.%4.%5.%6.%7.%8.%9."/>
+      <w:lvlJc w:val="left"/>
+      <w:pPr>
+        <w:ind w:left="2160" w:hanging="1800"/>
+      </w:pPr>
+      <w:rPr>
+        <w:rFonts w:hint="default"/>
+      </w:rPr>
+    </w:lvl>
+  </w:abstractNum>
+  <w:num w:numId="1" w16cid:durableId="260264362">
     <w:abstractNumId w:val="0"/>
   </w:num>
-  <w:num w:numId="2">
+  <w:num w:numId="2" w16cid:durableId="177282899">
     <w:abstractNumId w:val="1"/>
+  </w:num>
+  <w:num w:numId="3" w16cid:durableId="2046328077">
+    <w:abstractNumId w:val="2"/>
   </w:num>
 </w:numbering>
 </file>
@@ -4288,6 +4506,7 @@
     <w:lsdException w:name="HTML Sample" w:semiHidden="1" w:unhideWhenUsed="1"/>
     <w:lsdException w:name="HTML Typewriter" w:semiHidden="1" w:unhideWhenUsed="1"/>
     <w:lsdException w:name="HTML Variable" w:semiHidden="1" w:unhideWhenUsed="1"/>
+    <w:lsdException w:name="Normal Table" w:semiHidden="1" w:unhideWhenUsed="1"/>
     <w:lsdException w:name="annotation subject" w:semiHidden="1" w:unhideWhenUsed="1"/>
     <w:lsdException w:name="No List" w:semiHidden="1" w:unhideWhenUsed="1"/>
     <w:lsdException w:name="Outline List 1" w:semiHidden="1" w:unhideWhenUsed="1"/>
@@ -4330,8 +4549,11 @@
     <w:lsdException w:name="Table Contemporary" w:semiHidden="1" w:unhideWhenUsed="1"/>
     <w:lsdException w:name="Table Elegant" w:semiHidden="1" w:unhideWhenUsed="1"/>
     <w:lsdException w:name="Table Professional" w:semiHidden="1" w:unhideWhenUsed="1"/>
+    <w:lsdException w:name="Table Subtle 1" w:semiHidden="1" w:unhideWhenUsed="1"/>
     <w:lsdException w:name="Table Subtle 2" w:semiHidden="1" w:unhideWhenUsed="1"/>
     <w:lsdException w:name="Table Web 1" w:semiHidden="1" w:unhideWhenUsed="1"/>
+    <w:lsdException w:name="Table Web 2" w:semiHidden="1" w:unhideWhenUsed="1"/>
+    <w:lsdException w:name="Table Web 3" w:semiHidden="1" w:unhideWhenUsed="1"/>
     <w:lsdException w:name="Balloon Text" w:semiHidden="1" w:unhideWhenUsed="1"/>
     <w:lsdException w:name="Table Grid" w:uiPriority="39"/>
     <w:lsdException w:name="Table Theme" w:semiHidden="1" w:unhideWhenUsed="1"/>

</xml_diff>